<commit_message>
Log for today. Poster updates.
</commit_message>
<xml_diff>
--- a/Documents/MICS/tables.docx
+++ b/Documents/MICS/tables.docx
@@ -5,12 +5,20 @@
     <w:tbl>
       <w:tblPr>
         <w:tblStyle w:val="PlainTable3"/>
-        <w:tblW w:w="0" w:type="auto"/>
+        <w:tblW w:w="9350" w:type="dxa"/>
+        <w:tblBorders>
+          <w:top w:val="single" w:sz="4" w:space="0" w:color="352551"/>
+          <w:left w:val="single" w:sz="4" w:space="0" w:color="352551"/>
+          <w:bottom w:val="single" w:sz="4" w:space="0" w:color="352551"/>
+          <w:right w:val="single" w:sz="4" w:space="0" w:color="352551"/>
+          <w:insideH w:val="single" w:sz="4" w:space="0" w:color="352551"/>
+          <w:insideV w:val="single" w:sz="4" w:space="0" w:color="352551"/>
+        </w:tblBorders>
         <w:tblLook w:val="04A0" w:firstRow="1" w:lastRow="0" w:firstColumn="1" w:lastColumn="0" w:noHBand="0" w:noVBand="1"/>
       </w:tblPr>
       <w:tblGrid>
-        <w:gridCol w:w="2250"/>
-        <w:gridCol w:w="1490"/>
+        <w:gridCol w:w="1975"/>
+        <w:gridCol w:w="1765"/>
         <w:gridCol w:w="1870"/>
         <w:gridCol w:w="1870"/>
         <w:gridCol w:w="1870"/>
@@ -24,20 +32,24 @@
             <w:cnfStyle w:val="001000000100" w:firstRow="0" w:lastRow="0" w:firstColumn="1" w:lastColumn="0" w:oddVBand="0" w:evenVBand="0" w:oddHBand="0" w:evenHBand="0" w:firstRowFirstColumn="1" w:firstRowLastColumn="0" w:lastRowFirstColumn="0" w:lastRowLastColumn="0"/>
             <w:tcW w:w="9350" w:type="dxa"/>
             <w:gridSpan w:val="5"/>
-          </w:tcPr>
-          <w:p>
-            <w:pPr>
-              <w:jc w:val="center"/>
-              <w:rPr>
-                <w:rFonts w:ascii="Times New Roman" w:hAnsi="Times New Roman" w:cs="Times New Roman"/>
-                <w:b w:val="0"/>
-                <w:sz w:val="24"/>
-                <w:szCs w:val="24"/>
-              </w:rPr>
-            </w:pPr>
-            <w:r>
-              <w:rPr>
-                <w:rFonts w:ascii="Times New Roman" w:hAnsi="Times New Roman" w:cs="Times New Roman"/>
+            <w:tcBorders>
+              <w:bottom w:val="none" w:sz="0" w:space="0" w:color="auto"/>
+              <w:right w:val="none" w:sz="0" w:space="0" w:color="auto"/>
+            </w:tcBorders>
+          </w:tcPr>
+          <w:p>
+            <w:pPr>
+              <w:jc w:val="center"/>
+              <w:rPr>
+                <w:rFonts w:cs="Times New Roman"/>
+                <w:b w:val="0"/>
+                <w:sz w:val="24"/>
+                <w:szCs w:val="24"/>
+              </w:rPr>
+            </w:pPr>
+            <w:r>
+              <w:rPr>
+                <w:rFonts w:cs="Times New Roman"/>
                 <w:b w:val="0"/>
                 <w:sz w:val="24"/>
                 <w:szCs w:val="24"/>
@@ -54,20 +66,23 @@
         <w:tc>
           <w:tcPr>
             <w:cnfStyle w:val="001000000000" w:firstRow="0" w:lastRow="0" w:firstColumn="1" w:lastColumn="0" w:oddVBand="0" w:evenVBand="0" w:oddHBand="0" w:evenHBand="0" w:firstRowFirstColumn="0" w:firstRowLastColumn="0" w:lastRowFirstColumn="0" w:lastRowLastColumn="0"/>
-            <w:tcW w:w="2250" w:type="dxa"/>
-          </w:tcPr>
-          <w:p>
-            <w:pPr>
-              <w:rPr>
-                <w:rFonts w:ascii="Times New Roman" w:hAnsi="Times New Roman" w:cs="Times New Roman"/>
-                <w:b w:val="0"/>
-                <w:sz w:val="24"/>
-                <w:szCs w:val="24"/>
-              </w:rPr>
-            </w:pPr>
-            <w:r>
-              <w:rPr>
-                <w:rFonts w:ascii="Times New Roman" w:hAnsi="Times New Roman" w:cs="Times New Roman"/>
+            <w:tcW w:w="1975" w:type="dxa"/>
+            <w:tcBorders>
+              <w:right w:val="none" w:sz="0" w:space="0" w:color="auto"/>
+            </w:tcBorders>
+          </w:tcPr>
+          <w:p>
+            <w:pPr>
+              <w:rPr>
+                <w:rFonts w:cs="Times New Roman"/>
+                <w:b w:val="0"/>
+                <w:sz w:val="24"/>
+                <w:szCs w:val="24"/>
+              </w:rPr>
+            </w:pPr>
+            <w:r>
+              <w:rPr>
+                <w:rFonts w:cs="Times New Roman"/>
                 <w:b w:val="0"/>
                 <w:sz w:val="24"/>
                 <w:szCs w:val="24"/>
@@ -78,22 +93,22 @@
         </w:tc>
         <w:tc>
           <w:tcPr>
-            <w:tcW w:w="1490" w:type="dxa"/>
-          </w:tcPr>
-          <w:p>
-            <w:pPr>
-              <w:jc w:val="center"/>
-              <w:cnfStyle w:val="000000100000" w:firstRow="0" w:lastRow="0" w:firstColumn="0" w:lastColumn="0" w:oddVBand="0" w:evenVBand="0" w:oddHBand="1" w:evenHBand="0" w:firstRowFirstColumn="0" w:firstRowLastColumn="0" w:lastRowFirstColumn="0" w:lastRowLastColumn="0"/>
-              <w:rPr>
-                <w:rFonts w:ascii="Times New Roman" w:hAnsi="Times New Roman" w:cs="Times New Roman"/>
-                <w:b/>
-                <w:sz w:val="24"/>
-                <w:szCs w:val="24"/>
-              </w:rPr>
-            </w:pPr>
-            <w:r>
-              <w:rPr>
-                <w:rFonts w:ascii="Times New Roman" w:hAnsi="Times New Roman" w:cs="Times New Roman"/>
+            <w:tcW w:w="1765" w:type="dxa"/>
+          </w:tcPr>
+          <w:p>
+            <w:pPr>
+              <w:jc w:val="center"/>
+              <w:cnfStyle w:val="000000100000" w:firstRow="0" w:lastRow="0" w:firstColumn="0" w:lastColumn="0" w:oddVBand="0" w:evenVBand="0" w:oddHBand="1" w:evenHBand="0" w:firstRowFirstColumn="0" w:firstRowLastColumn="0" w:lastRowFirstColumn="0" w:lastRowLastColumn="0"/>
+              <w:rPr>
+                <w:rFonts w:cs="Times New Roman"/>
+                <w:b/>
+                <w:sz w:val="24"/>
+                <w:szCs w:val="24"/>
+              </w:rPr>
+            </w:pPr>
+            <w:r>
+              <w:rPr>
+                <w:rFonts w:cs="Times New Roman"/>
                 <w:b/>
                 <w:sz w:val="24"/>
                 <w:szCs w:val="24"/>
@@ -111,15 +126,15 @@
               <w:jc w:val="center"/>
               <w:cnfStyle w:val="000000100000" w:firstRow="0" w:lastRow="0" w:firstColumn="0" w:lastColumn="0" w:oddVBand="0" w:evenVBand="0" w:oddHBand="1" w:evenHBand="0" w:firstRowFirstColumn="0" w:firstRowLastColumn="0" w:lastRowFirstColumn="0" w:lastRowLastColumn="0"/>
               <w:rPr>
-                <w:rFonts w:ascii="Times New Roman" w:hAnsi="Times New Roman" w:cs="Times New Roman"/>
-                <w:b/>
-                <w:sz w:val="24"/>
-                <w:szCs w:val="24"/>
-              </w:rPr>
-            </w:pPr>
-            <w:r>
-              <w:rPr>
-                <w:rFonts w:ascii="Times New Roman" w:hAnsi="Times New Roman" w:cs="Times New Roman"/>
+                <w:rFonts w:cs="Times New Roman"/>
+                <w:b/>
+                <w:sz w:val="24"/>
+                <w:szCs w:val="24"/>
+              </w:rPr>
+            </w:pPr>
+            <w:r>
+              <w:rPr>
+                <w:rFonts w:cs="Times New Roman"/>
                 <w:b/>
                 <w:sz w:val="24"/>
                 <w:szCs w:val="24"/>
@@ -137,15 +152,15 @@
               <w:jc w:val="center"/>
               <w:cnfStyle w:val="000000100000" w:firstRow="0" w:lastRow="0" w:firstColumn="0" w:lastColumn="0" w:oddVBand="0" w:evenVBand="0" w:oddHBand="1" w:evenHBand="0" w:firstRowFirstColumn="0" w:firstRowLastColumn="0" w:lastRowFirstColumn="0" w:lastRowLastColumn="0"/>
               <w:rPr>
-                <w:rFonts w:ascii="Times New Roman" w:hAnsi="Times New Roman" w:cs="Times New Roman"/>
-                <w:b/>
-                <w:sz w:val="24"/>
-                <w:szCs w:val="24"/>
-              </w:rPr>
-            </w:pPr>
-            <w:r>
-              <w:rPr>
-                <w:rFonts w:ascii="Times New Roman" w:hAnsi="Times New Roman" w:cs="Times New Roman"/>
+                <w:rFonts w:cs="Times New Roman"/>
+                <w:b/>
+                <w:sz w:val="24"/>
+                <w:szCs w:val="24"/>
+              </w:rPr>
+            </w:pPr>
+            <w:r>
+              <w:rPr>
+                <w:rFonts w:cs="Times New Roman"/>
                 <w:b/>
                 <w:sz w:val="24"/>
                 <w:szCs w:val="24"/>
@@ -163,15 +178,15 @@
               <w:jc w:val="center"/>
               <w:cnfStyle w:val="000000100000" w:firstRow="0" w:lastRow="0" w:firstColumn="0" w:lastColumn="0" w:oddVBand="0" w:evenVBand="0" w:oddHBand="1" w:evenHBand="0" w:firstRowFirstColumn="0" w:firstRowLastColumn="0" w:lastRowFirstColumn="0" w:lastRowLastColumn="0"/>
               <w:rPr>
-                <w:rFonts w:ascii="Times New Roman" w:hAnsi="Times New Roman" w:cs="Times New Roman"/>
-                <w:b/>
-                <w:sz w:val="24"/>
-                <w:szCs w:val="24"/>
-              </w:rPr>
-            </w:pPr>
-            <w:r>
-              <w:rPr>
-                <w:rFonts w:ascii="Times New Roman" w:hAnsi="Times New Roman" w:cs="Times New Roman"/>
+                <w:rFonts w:cs="Times New Roman"/>
+                <w:b/>
+                <w:sz w:val="24"/>
+                <w:szCs w:val="24"/>
+              </w:rPr>
+            </w:pPr>
+            <w:r>
+              <w:rPr>
+                <w:rFonts w:cs="Times New Roman"/>
                 <w:b/>
                 <w:sz w:val="24"/>
                 <w:szCs w:val="24"/>
@@ -185,20 +200,23 @@
         <w:tc>
           <w:tcPr>
             <w:cnfStyle w:val="001000000000" w:firstRow="0" w:lastRow="0" w:firstColumn="1" w:lastColumn="0" w:oddVBand="0" w:evenVBand="0" w:oddHBand="0" w:evenHBand="0" w:firstRowFirstColumn="0" w:firstRowLastColumn="0" w:lastRowFirstColumn="0" w:lastRowLastColumn="0"/>
-            <w:tcW w:w="2250" w:type="dxa"/>
-          </w:tcPr>
-          <w:p>
-            <w:pPr>
-              <w:rPr>
-                <w:rFonts w:ascii="Times New Roman" w:hAnsi="Times New Roman" w:cs="Times New Roman"/>
-                <w:b w:val="0"/>
-                <w:sz w:val="24"/>
-                <w:szCs w:val="24"/>
-              </w:rPr>
-            </w:pPr>
-            <w:r>
-              <w:rPr>
-                <w:rFonts w:ascii="Times New Roman" w:hAnsi="Times New Roman" w:cs="Times New Roman"/>
+            <w:tcW w:w="1975" w:type="dxa"/>
+            <w:tcBorders>
+              <w:right w:val="none" w:sz="0" w:space="0" w:color="auto"/>
+            </w:tcBorders>
+          </w:tcPr>
+          <w:p>
+            <w:pPr>
+              <w:rPr>
+                <w:rFonts w:cs="Times New Roman"/>
+                <w:b w:val="0"/>
+                <w:sz w:val="24"/>
+                <w:szCs w:val="24"/>
+              </w:rPr>
+            </w:pPr>
+            <w:r>
+              <w:rPr>
+                <w:rFonts w:cs="Times New Roman"/>
                 <w:b w:val="0"/>
                 <w:sz w:val="24"/>
                 <w:szCs w:val="24"/>
@@ -209,21 +227,21 @@
         </w:tc>
         <w:tc>
           <w:tcPr>
-            <w:tcW w:w="1490" w:type="dxa"/>
+            <w:tcW w:w="1765" w:type="dxa"/>
           </w:tcPr>
           <w:p>
             <w:pPr>
               <w:jc w:val="center"/>
               <w:cnfStyle w:val="000000000000" w:firstRow="0" w:lastRow="0" w:firstColumn="0" w:lastColumn="0" w:oddVBand="0" w:evenVBand="0" w:oddHBand="0" w:evenHBand="0" w:firstRowFirstColumn="0" w:firstRowLastColumn="0" w:lastRowFirstColumn="0" w:lastRowLastColumn="0"/>
               <w:rPr>
-                <w:rFonts w:ascii="Times New Roman" w:hAnsi="Times New Roman" w:cs="Times New Roman"/>
-                <w:sz w:val="24"/>
-                <w:szCs w:val="24"/>
-              </w:rPr>
-            </w:pPr>
-            <w:r>
-              <w:rPr>
-                <w:rFonts w:ascii="Times New Roman" w:hAnsi="Times New Roman" w:cs="Times New Roman"/>
+                <w:rFonts w:cs="Times New Roman"/>
+                <w:sz w:val="24"/>
+                <w:szCs w:val="24"/>
+              </w:rPr>
+            </w:pPr>
+            <w:r>
+              <w:rPr>
+                <w:rFonts w:cs="Times New Roman"/>
                 <w:sz w:val="24"/>
                 <w:szCs w:val="24"/>
               </w:rPr>
@@ -240,14 +258,14 @@
               <w:jc w:val="center"/>
               <w:cnfStyle w:val="000000000000" w:firstRow="0" w:lastRow="0" w:firstColumn="0" w:lastColumn="0" w:oddVBand="0" w:evenVBand="0" w:oddHBand="0" w:evenHBand="0" w:firstRowFirstColumn="0" w:firstRowLastColumn="0" w:lastRowFirstColumn="0" w:lastRowLastColumn="0"/>
               <w:rPr>
-                <w:rFonts w:ascii="Times New Roman" w:hAnsi="Times New Roman" w:cs="Times New Roman"/>
-                <w:sz w:val="24"/>
-                <w:szCs w:val="24"/>
-              </w:rPr>
-            </w:pPr>
-            <w:r>
-              <w:rPr>
-                <w:rFonts w:ascii="Times New Roman" w:hAnsi="Times New Roman" w:cs="Times New Roman"/>
+                <w:rFonts w:cs="Times New Roman"/>
+                <w:sz w:val="24"/>
+                <w:szCs w:val="24"/>
+              </w:rPr>
+            </w:pPr>
+            <w:r>
+              <w:rPr>
+                <w:rFonts w:cs="Times New Roman"/>
                 <w:sz w:val="24"/>
                 <w:szCs w:val="24"/>
               </w:rPr>
@@ -264,14 +282,14 @@
               <w:jc w:val="center"/>
               <w:cnfStyle w:val="000000000000" w:firstRow="0" w:lastRow="0" w:firstColumn="0" w:lastColumn="0" w:oddVBand="0" w:evenVBand="0" w:oddHBand="0" w:evenHBand="0" w:firstRowFirstColumn="0" w:firstRowLastColumn="0" w:lastRowFirstColumn="0" w:lastRowLastColumn="0"/>
               <w:rPr>
-                <w:rFonts w:ascii="Times New Roman" w:hAnsi="Times New Roman" w:cs="Times New Roman"/>
-                <w:sz w:val="24"/>
-                <w:szCs w:val="24"/>
-              </w:rPr>
-            </w:pPr>
-            <w:r>
-              <w:rPr>
-                <w:rFonts w:ascii="Times New Roman" w:hAnsi="Times New Roman" w:cs="Times New Roman"/>
+                <w:rFonts w:cs="Times New Roman"/>
+                <w:sz w:val="24"/>
+                <w:szCs w:val="24"/>
+              </w:rPr>
+            </w:pPr>
+            <w:r>
+              <w:rPr>
+                <w:rFonts w:cs="Times New Roman"/>
                 <w:sz w:val="24"/>
                 <w:szCs w:val="24"/>
               </w:rPr>
@@ -288,14 +306,14 @@
               <w:jc w:val="center"/>
               <w:cnfStyle w:val="000000000000" w:firstRow="0" w:lastRow="0" w:firstColumn="0" w:lastColumn="0" w:oddVBand="0" w:evenVBand="0" w:oddHBand="0" w:evenHBand="0" w:firstRowFirstColumn="0" w:firstRowLastColumn="0" w:lastRowFirstColumn="0" w:lastRowLastColumn="0"/>
               <w:rPr>
-                <w:rFonts w:ascii="Times New Roman" w:hAnsi="Times New Roman" w:cs="Times New Roman"/>
-                <w:sz w:val="24"/>
-                <w:szCs w:val="24"/>
-              </w:rPr>
-            </w:pPr>
-            <w:r>
-              <w:rPr>
-                <w:rFonts w:ascii="Times New Roman" w:hAnsi="Times New Roman" w:cs="Times New Roman"/>
+                <w:rFonts w:cs="Times New Roman"/>
+                <w:sz w:val="24"/>
+                <w:szCs w:val="24"/>
+              </w:rPr>
+            </w:pPr>
+            <w:r>
+              <w:rPr>
+                <w:rFonts w:cs="Times New Roman"/>
                 <w:sz w:val="24"/>
                 <w:szCs w:val="24"/>
               </w:rPr>
@@ -311,20 +329,23 @@
         <w:tc>
           <w:tcPr>
             <w:cnfStyle w:val="001000000000" w:firstRow="0" w:lastRow="0" w:firstColumn="1" w:lastColumn="0" w:oddVBand="0" w:evenVBand="0" w:oddHBand="0" w:evenHBand="0" w:firstRowFirstColumn="0" w:firstRowLastColumn="0" w:lastRowFirstColumn="0" w:lastRowLastColumn="0"/>
-            <w:tcW w:w="2250" w:type="dxa"/>
-          </w:tcPr>
-          <w:p>
-            <w:pPr>
-              <w:rPr>
-                <w:rFonts w:ascii="Times New Roman" w:hAnsi="Times New Roman" w:cs="Times New Roman"/>
-                <w:b w:val="0"/>
-                <w:sz w:val="24"/>
-                <w:szCs w:val="24"/>
-              </w:rPr>
-            </w:pPr>
-            <w:r>
-              <w:rPr>
-                <w:rFonts w:ascii="Times New Roman" w:hAnsi="Times New Roman" w:cs="Times New Roman"/>
+            <w:tcW w:w="1975" w:type="dxa"/>
+            <w:tcBorders>
+              <w:right w:val="none" w:sz="0" w:space="0" w:color="auto"/>
+            </w:tcBorders>
+          </w:tcPr>
+          <w:p>
+            <w:pPr>
+              <w:rPr>
+                <w:rFonts w:cs="Times New Roman"/>
+                <w:b w:val="0"/>
+                <w:sz w:val="24"/>
+                <w:szCs w:val="24"/>
+              </w:rPr>
+            </w:pPr>
+            <w:r>
+              <w:rPr>
+                <w:rFonts w:cs="Times New Roman"/>
                 <w:b w:val="0"/>
                 <w:sz w:val="24"/>
                 <w:szCs w:val="24"/>
@@ -335,21 +356,21 @@
         </w:tc>
         <w:tc>
           <w:tcPr>
-            <w:tcW w:w="1490" w:type="dxa"/>
-          </w:tcPr>
-          <w:p>
-            <w:pPr>
-              <w:jc w:val="center"/>
-              <w:cnfStyle w:val="000000100000" w:firstRow="0" w:lastRow="0" w:firstColumn="0" w:lastColumn="0" w:oddVBand="0" w:evenVBand="0" w:oddHBand="1" w:evenHBand="0" w:firstRowFirstColumn="0" w:firstRowLastColumn="0" w:lastRowFirstColumn="0" w:lastRowLastColumn="0"/>
-              <w:rPr>
-                <w:rFonts w:ascii="Times New Roman" w:hAnsi="Times New Roman" w:cs="Times New Roman"/>
-                <w:sz w:val="24"/>
-                <w:szCs w:val="24"/>
-              </w:rPr>
-            </w:pPr>
-            <w:r>
-              <w:rPr>
-                <w:rFonts w:ascii="Times New Roman" w:hAnsi="Times New Roman" w:cs="Times New Roman"/>
+            <w:tcW w:w="1765" w:type="dxa"/>
+          </w:tcPr>
+          <w:p>
+            <w:pPr>
+              <w:jc w:val="center"/>
+              <w:cnfStyle w:val="000000100000" w:firstRow="0" w:lastRow="0" w:firstColumn="0" w:lastColumn="0" w:oddVBand="0" w:evenVBand="0" w:oddHBand="1" w:evenHBand="0" w:firstRowFirstColumn="0" w:firstRowLastColumn="0" w:lastRowFirstColumn="0" w:lastRowLastColumn="0"/>
+              <w:rPr>
+                <w:rFonts w:cs="Times New Roman"/>
+                <w:sz w:val="24"/>
+                <w:szCs w:val="24"/>
+              </w:rPr>
+            </w:pPr>
+            <w:r>
+              <w:rPr>
+                <w:rFonts w:cs="Times New Roman"/>
                 <w:sz w:val="24"/>
                 <w:szCs w:val="24"/>
               </w:rPr>
@@ -366,14 +387,14 @@
               <w:jc w:val="center"/>
               <w:cnfStyle w:val="000000100000" w:firstRow="0" w:lastRow="0" w:firstColumn="0" w:lastColumn="0" w:oddVBand="0" w:evenVBand="0" w:oddHBand="1" w:evenHBand="0" w:firstRowFirstColumn="0" w:firstRowLastColumn="0" w:lastRowFirstColumn="0" w:lastRowLastColumn="0"/>
               <w:rPr>
-                <w:rFonts w:ascii="Times New Roman" w:hAnsi="Times New Roman" w:cs="Times New Roman"/>
-                <w:sz w:val="24"/>
-                <w:szCs w:val="24"/>
-              </w:rPr>
-            </w:pPr>
-            <w:r>
-              <w:rPr>
-                <w:rFonts w:ascii="Times New Roman" w:hAnsi="Times New Roman" w:cs="Times New Roman"/>
+                <w:rFonts w:cs="Times New Roman"/>
+                <w:sz w:val="24"/>
+                <w:szCs w:val="24"/>
+              </w:rPr>
+            </w:pPr>
+            <w:r>
+              <w:rPr>
+                <w:rFonts w:cs="Times New Roman"/>
                 <w:sz w:val="24"/>
                 <w:szCs w:val="24"/>
               </w:rPr>
@@ -390,14 +411,14 @@
               <w:jc w:val="center"/>
               <w:cnfStyle w:val="000000100000" w:firstRow="0" w:lastRow="0" w:firstColumn="0" w:lastColumn="0" w:oddVBand="0" w:evenVBand="0" w:oddHBand="1" w:evenHBand="0" w:firstRowFirstColumn="0" w:firstRowLastColumn="0" w:lastRowFirstColumn="0" w:lastRowLastColumn="0"/>
               <w:rPr>
-                <w:rFonts w:ascii="Times New Roman" w:hAnsi="Times New Roman" w:cs="Times New Roman"/>
-                <w:sz w:val="24"/>
-                <w:szCs w:val="24"/>
-              </w:rPr>
-            </w:pPr>
-            <w:r>
-              <w:rPr>
-                <w:rFonts w:ascii="Times New Roman" w:hAnsi="Times New Roman" w:cs="Times New Roman"/>
+                <w:rFonts w:cs="Times New Roman"/>
+                <w:sz w:val="24"/>
+                <w:szCs w:val="24"/>
+              </w:rPr>
+            </w:pPr>
+            <w:r>
+              <w:rPr>
+                <w:rFonts w:cs="Times New Roman"/>
                 <w:sz w:val="24"/>
                 <w:szCs w:val="24"/>
               </w:rPr>
@@ -414,14 +435,14 @@
               <w:jc w:val="center"/>
               <w:cnfStyle w:val="000000100000" w:firstRow="0" w:lastRow="0" w:firstColumn="0" w:lastColumn="0" w:oddVBand="0" w:evenVBand="0" w:oddHBand="1" w:evenHBand="0" w:firstRowFirstColumn="0" w:firstRowLastColumn="0" w:lastRowFirstColumn="0" w:lastRowLastColumn="0"/>
               <w:rPr>
-                <w:rFonts w:ascii="Times New Roman" w:hAnsi="Times New Roman" w:cs="Times New Roman"/>
-                <w:sz w:val="24"/>
-                <w:szCs w:val="24"/>
-              </w:rPr>
-            </w:pPr>
-            <w:r>
-              <w:rPr>
-                <w:rFonts w:ascii="Times New Roman" w:hAnsi="Times New Roman" w:cs="Times New Roman"/>
+                <w:rFonts w:cs="Times New Roman"/>
+                <w:sz w:val="24"/>
+                <w:szCs w:val="24"/>
+              </w:rPr>
+            </w:pPr>
+            <w:r>
+              <w:rPr>
+                <w:rFonts w:cs="Times New Roman"/>
                 <w:sz w:val="24"/>
                 <w:szCs w:val="24"/>
               </w:rPr>
@@ -434,7 +455,7 @@
     <w:p>
       <w:pPr>
         <w:rPr>
-          <w:rFonts w:ascii="Times New Roman" w:hAnsi="Times New Roman" w:cs="Times New Roman"/>
+          <w:rFonts w:cs="Times New Roman"/>
           <w:sz w:val="24"/>
           <w:szCs w:val="24"/>
         </w:rPr>
@@ -443,45 +464,51 @@
     <w:tbl>
       <w:tblPr>
         <w:tblStyle w:val="PlainTable3"/>
-        <w:tblW w:w="9625" w:type="dxa"/>
+        <w:tblW w:w="9350" w:type="dxa"/>
+        <w:tblBorders>
+          <w:top w:val="single" w:sz="4" w:space="0" w:color="352551"/>
+          <w:left w:val="single" w:sz="4" w:space="0" w:color="352551"/>
+          <w:bottom w:val="single" w:sz="4" w:space="0" w:color="352551"/>
+          <w:right w:val="single" w:sz="4" w:space="0" w:color="352551"/>
+          <w:insideH w:val="single" w:sz="4" w:space="0" w:color="352551"/>
+          <w:insideV w:val="single" w:sz="4" w:space="0" w:color="352551"/>
+        </w:tblBorders>
         <w:tblLook w:val="04A0" w:firstRow="1" w:lastRow="0" w:firstColumn="1" w:lastColumn="0" w:noHBand="0" w:noVBand="1"/>
       </w:tblPr>
       <w:tblGrid>
-        <w:gridCol w:w="2250"/>
-        <w:gridCol w:w="1490"/>
-        <w:gridCol w:w="275"/>
-        <w:gridCol w:w="1595"/>
-        <w:gridCol w:w="275"/>
-        <w:gridCol w:w="1595"/>
-        <w:gridCol w:w="275"/>
-        <w:gridCol w:w="1595"/>
-        <w:gridCol w:w="275"/>
+        <w:gridCol w:w="1975"/>
+        <w:gridCol w:w="1765"/>
+        <w:gridCol w:w="1870"/>
+        <w:gridCol w:w="1870"/>
+        <w:gridCol w:w="1870"/>
       </w:tblGrid>
       <w:tr>
         <w:trPr>
-          <w:gridAfter w:val="1"/>
           <w:cnfStyle w:val="100000000000" w:firstRow="1" w:lastRow="0" w:firstColumn="0" w:lastColumn="0" w:oddVBand="0" w:evenVBand="0" w:oddHBand="0" w:evenHBand="0" w:firstRowFirstColumn="0" w:firstRowLastColumn="0" w:lastRowFirstColumn="0" w:lastRowLastColumn="0"/>
-          <w:wAfter w:w="275" w:type="dxa"/>
         </w:trPr>
         <w:tc>
           <w:tcPr>
             <w:cnfStyle w:val="001000000100" w:firstRow="0" w:lastRow="0" w:firstColumn="1" w:lastColumn="0" w:oddVBand="0" w:evenVBand="0" w:oddHBand="0" w:evenHBand="0" w:firstRowFirstColumn="1" w:firstRowLastColumn="0" w:lastRowFirstColumn="0" w:lastRowLastColumn="0"/>
             <w:tcW w:w="9350" w:type="dxa"/>
-            <w:gridSpan w:val="8"/>
-          </w:tcPr>
-          <w:p>
-            <w:pPr>
-              <w:jc w:val="center"/>
-              <w:rPr>
-                <w:rFonts w:ascii="Times New Roman" w:hAnsi="Times New Roman" w:cs="Times New Roman"/>
-                <w:b w:val="0"/>
-                <w:sz w:val="24"/>
-                <w:szCs w:val="24"/>
-              </w:rPr>
-            </w:pPr>
-            <w:r>
-              <w:rPr>
-                <w:rFonts w:ascii="Times New Roman" w:hAnsi="Times New Roman" w:cs="Times New Roman"/>
+            <w:gridSpan w:val="5"/>
+            <w:tcBorders>
+              <w:bottom w:val="none" w:sz="0" w:space="0" w:color="auto"/>
+              <w:right w:val="none" w:sz="0" w:space="0" w:color="auto"/>
+            </w:tcBorders>
+          </w:tcPr>
+          <w:p>
+            <w:pPr>
+              <w:jc w:val="center"/>
+              <w:rPr>
+                <w:rFonts w:cs="Times New Roman"/>
+                <w:b w:val="0"/>
+                <w:sz w:val="24"/>
+                <w:szCs w:val="24"/>
+              </w:rPr>
+            </w:pPr>
+            <w:r>
+              <w:rPr>
+                <w:rFonts w:cs="Times New Roman"/>
                 <w:b w:val="0"/>
                 <w:sz w:val="24"/>
                 <w:szCs w:val="24"/>
@@ -498,20 +525,23 @@
         <w:tc>
           <w:tcPr>
             <w:cnfStyle w:val="001000000000" w:firstRow="0" w:lastRow="0" w:firstColumn="1" w:lastColumn="0" w:oddVBand="0" w:evenVBand="0" w:oddHBand="0" w:evenHBand="0" w:firstRowFirstColumn="0" w:firstRowLastColumn="0" w:lastRowFirstColumn="0" w:lastRowLastColumn="0"/>
-            <w:tcW w:w="2250" w:type="dxa"/>
-          </w:tcPr>
-          <w:p>
-            <w:pPr>
-              <w:rPr>
-                <w:rFonts w:ascii="Times New Roman" w:hAnsi="Times New Roman" w:cs="Times New Roman"/>
-                <w:b w:val="0"/>
-                <w:sz w:val="24"/>
-                <w:szCs w:val="24"/>
-              </w:rPr>
-            </w:pPr>
-            <w:r>
-              <w:rPr>
-                <w:rFonts w:ascii="Times New Roman" w:hAnsi="Times New Roman" w:cs="Times New Roman"/>
+            <w:tcW w:w="1975" w:type="dxa"/>
+            <w:tcBorders>
+              <w:right w:val="none" w:sz="0" w:space="0" w:color="auto"/>
+            </w:tcBorders>
+          </w:tcPr>
+          <w:p>
+            <w:pPr>
+              <w:rPr>
+                <w:rFonts w:cs="Times New Roman"/>
+                <w:b w:val="0"/>
+                <w:sz w:val="24"/>
+                <w:szCs w:val="24"/>
+              </w:rPr>
+            </w:pPr>
+            <w:r>
+              <w:rPr>
+                <w:rFonts w:cs="Times New Roman"/>
                 <w:b w:val="0"/>
                 <w:sz w:val="24"/>
                 <w:szCs w:val="24"/>
@@ -523,22 +553,21 @@
         <w:tc>
           <w:tcPr>
             <w:tcW w:w="1765" w:type="dxa"/>
-            <w:gridSpan w:val="2"/>
-          </w:tcPr>
-          <w:p>
-            <w:pPr>
-              <w:jc w:val="center"/>
-              <w:cnfStyle w:val="000000100000" w:firstRow="0" w:lastRow="0" w:firstColumn="0" w:lastColumn="0" w:oddVBand="0" w:evenVBand="0" w:oddHBand="1" w:evenHBand="0" w:firstRowFirstColumn="0" w:firstRowLastColumn="0" w:lastRowFirstColumn="0" w:lastRowLastColumn="0"/>
-              <w:rPr>
-                <w:rFonts w:ascii="Times New Roman" w:hAnsi="Times New Roman" w:cs="Times New Roman"/>
-                <w:b/>
-                <w:sz w:val="24"/>
-                <w:szCs w:val="24"/>
-              </w:rPr>
-            </w:pPr>
-            <w:r>
-              <w:rPr>
-                <w:rFonts w:ascii="Times New Roman" w:hAnsi="Times New Roman" w:cs="Times New Roman"/>
+          </w:tcPr>
+          <w:p>
+            <w:pPr>
+              <w:jc w:val="center"/>
+              <w:cnfStyle w:val="000000100000" w:firstRow="0" w:lastRow="0" w:firstColumn="0" w:lastColumn="0" w:oddVBand="0" w:evenVBand="0" w:oddHBand="1" w:evenHBand="0" w:firstRowFirstColumn="0" w:firstRowLastColumn="0" w:lastRowFirstColumn="0" w:lastRowLastColumn="0"/>
+              <w:rPr>
+                <w:rFonts w:cs="Times New Roman"/>
+                <w:b/>
+                <w:sz w:val="24"/>
+                <w:szCs w:val="24"/>
+              </w:rPr>
+            </w:pPr>
+            <w:r>
+              <w:rPr>
+                <w:rFonts w:cs="Times New Roman"/>
                 <w:b/>
                 <w:sz w:val="24"/>
                 <w:szCs w:val="24"/>
@@ -550,22 +579,21 @@
         <w:tc>
           <w:tcPr>
             <w:tcW w:w="1870" w:type="dxa"/>
-            <w:gridSpan w:val="2"/>
-          </w:tcPr>
-          <w:p>
-            <w:pPr>
-              <w:jc w:val="center"/>
-              <w:cnfStyle w:val="000000100000" w:firstRow="0" w:lastRow="0" w:firstColumn="0" w:lastColumn="0" w:oddVBand="0" w:evenVBand="0" w:oddHBand="1" w:evenHBand="0" w:firstRowFirstColumn="0" w:firstRowLastColumn="0" w:lastRowFirstColumn="0" w:lastRowLastColumn="0"/>
-              <w:rPr>
-                <w:rFonts w:ascii="Times New Roman" w:hAnsi="Times New Roman" w:cs="Times New Roman"/>
-                <w:b/>
-                <w:sz w:val="24"/>
-                <w:szCs w:val="24"/>
-              </w:rPr>
-            </w:pPr>
-            <w:r>
-              <w:rPr>
-                <w:rFonts w:ascii="Times New Roman" w:hAnsi="Times New Roman" w:cs="Times New Roman"/>
+          </w:tcPr>
+          <w:p>
+            <w:pPr>
+              <w:jc w:val="center"/>
+              <w:cnfStyle w:val="000000100000" w:firstRow="0" w:lastRow="0" w:firstColumn="0" w:lastColumn="0" w:oddVBand="0" w:evenVBand="0" w:oddHBand="1" w:evenHBand="0" w:firstRowFirstColumn="0" w:firstRowLastColumn="0" w:lastRowFirstColumn="0" w:lastRowLastColumn="0"/>
+              <w:rPr>
+                <w:rFonts w:cs="Times New Roman"/>
+                <w:b/>
+                <w:sz w:val="24"/>
+                <w:szCs w:val="24"/>
+              </w:rPr>
+            </w:pPr>
+            <w:r>
+              <w:rPr>
+                <w:rFonts w:cs="Times New Roman"/>
                 <w:b/>
                 <w:sz w:val="24"/>
                 <w:szCs w:val="24"/>
@@ -577,22 +605,21 @@
         <w:tc>
           <w:tcPr>
             <w:tcW w:w="1870" w:type="dxa"/>
-            <w:gridSpan w:val="2"/>
-          </w:tcPr>
-          <w:p>
-            <w:pPr>
-              <w:jc w:val="center"/>
-              <w:cnfStyle w:val="000000100000" w:firstRow="0" w:lastRow="0" w:firstColumn="0" w:lastColumn="0" w:oddVBand="0" w:evenVBand="0" w:oddHBand="1" w:evenHBand="0" w:firstRowFirstColumn="0" w:firstRowLastColumn="0" w:lastRowFirstColumn="0" w:lastRowLastColumn="0"/>
-              <w:rPr>
-                <w:rFonts w:ascii="Times New Roman" w:hAnsi="Times New Roman" w:cs="Times New Roman"/>
-                <w:b/>
-                <w:sz w:val="24"/>
-                <w:szCs w:val="24"/>
-              </w:rPr>
-            </w:pPr>
-            <w:r>
-              <w:rPr>
-                <w:rFonts w:ascii="Times New Roman" w:hAnsi="Times New Roman" w:cs="Times New Roman"/>
+          </w:tcPr>
+          <w:p>
+            <w:pPr>
+              <w:jc w:val="center"/>
+              <w:cnfStyle w:val="000000100000" w:firstRow="0" w:lastRow="0" w:firstColumn="0" w:lastColumn="0" w:oddVBand="0" w:evenVBand="0" w:oddHBand="1" w:evenHBand="0" w:firstRowFirstColumn="0" w:firstRowLastColumn="0" w:lastRowFirstColumn="0" w:lastRowLastColumn="0"/>
+              <w:rPr>
+                <w:rFonts w:cs="Times New Roman"/>
+                <w:b/>
+                <w:sz w:val="24"/>
+                <w:szCs w:val="24"/>
+              </w:rPr>
+            </w:pPr>
+            <w:r>
+              <w:rPr>
+                <w:rFonts w:cs="Times New Roman"/>
                 <w:b/>
                 <w:sz w:val="24"/>
                 <w:szCs w:val="24"/>
@@ -604,284 +631,277 @@
         <w:tc>
           <w:tcPr>
             <w:tcW w:w="1870" w:type="dxa"/>
-            <w:gridSpan w:val="2"/>
-          </w:tcPr>
-          <w:p>
-            <w:pPr>
-              <w:jc w:val="center"/>
-              <w:cnfStyle w:val="000000100000" w:firstRow="0" w:lastRow="0" w:firstColumn="0" w:lastColumn="0" w:oddVBand="0" w:evenVBand="0" w:oddHBand="1" w:evenHBand="0" w:firstRowFirstColumn="0" w:firstRowLastColumn="0" w:lastRowFirstColumn="0" w:lastRowLastColumn="0"/>
-              <w:rPr>
-                <w:rFonts w:ascii="Times New Roman" w:hAnsi="Times New Roman" w:cs="Times New Roman"/>
-                <w:b/>
-                <w:sz w:val="24"/>
-                <w:szCs w:val="24"/>
-              </w:rPr>
-            </w:pPr>
-            <w:r>
-              <w:rPr>
-                <w:rFonts w:ascii="Times New Roman" w:hAnsi="Times New Roman" w:cs="Times New Roman"/>
+          </w:tcPr>
+          <w:p>
+            <w:pPr>
+              <w:jc w:val="center"/>
+              <w:cnfStyle w:val="000000100000" w:firstRow="0" w:lastRow="0" w:firstColumn="0" w:lastColumn="0" w:oddVBand="0" w:evenVBand="0" w:oddHBand="1" w:evenHBand="0" w:firstRowFirstColumn="0" w:firstRowLastColumn="0" w:lastRowFirstColumn="0" w:lastRowLastColumn="0"/>
+              <w:rPr>
+                <w:rFonts w:cs="Times New Roman"/>
+                <w:b/>
+                <w:sz w:val="24"/>
+                <w:szCs w:val="24"/>
+              </w:rPr>
+            </w:pPr>
+            <w:r>
+              <w:rPr>
+                <w:rFonts w:cs="Times New Roman"/>
                 <w:b/>
                 <w:sz w:val="24"/>
                 <w:szCs w:val="24"/>
               </w:rPr>
               <w:t>Sine</w:t>
+            </w:r>
+          </w:p>
+        </w:tc>
+      </w:tr>
+      <w:tr>
+        <w:tc>
+          <w:tcPr>
+            <w:cnfStyle w:val="001000000000" w:firstRow="0" w:lastRow="0" w:firstColumn="1" w:lastColumn="0" w:oddVBand="0" w:evenVBand="0" w:oddHBand="0" w:evenHBand="0" w:firstRowFirstColumn="0" w:firstRowLastColumn="0" w:lastRowFirstColumn="0" w:lastRowLastColumn="0"/>
+            <w:tcW w:w="1975" w:type="dxa"/>
+            <w:tcBorders>
+              <w:right w:val="none" w:sz="0" w:space="0" w:color="auto"/>
+            </w:tcBorders>
+          </w:tcPr>
+          <w:p>
+            <w:pPr>
+              <w:rPr>
+                <w:rFonts w:cs="Times New Roman"/>
+                <w:b w:val="0"/>
+                <w:sz w:val="24"/>
+                <w:szCs w:val="24"/>
+              </w:rPr>
+            </w:pPr>
+            <w:r>
+              <w:rPr>
+                <w:rFonts w:cs="Times New Roman"/>
+                <w:b w:val="0"/>
+                <w:sz w:val="24"/>
+                <w:szCs w:val="24"/>
+              </w:rPr>
+              <w:t>ODROID-XU4</w:t>
+            </w:r>
+          </w:p>
+        </w:tc>
+        <w:tc>
+          <w:tcPr>
+            <w:tcW w:w="1765" w:type="dxa"/>
+          </w:tcPr>
+          <w:p>
+            <w:pPr>
+              <w:jc w:val="center"/>
+              <w:cnfStyle w:val="000000000000" w:firstRow="0" w:lastRow="0" w:firstColumn="0" w:lastColumn="0" w:oddVBand="0" w:evenVBand="0" w:oddHBand="0" w:evenHBand="0" w:firstRowFirstColumn="0" w:firstRowLastColumn="0" w:lastRowFirstColumn="0" w:lastRowLastColumn="0"/>
+              <w:rPr>
+                <w:rFonts w:cs="Times New Roman"/>
+                <w:sz w:val="24"/>
+                <w:szCs w:val="24"/>
+              </w:rPr>
+            </w:pPr>
+            <w:r>
+              <w:rPr>
+                <w:rFonts w:cs="Times New Roman"/>
+                <w:sz w:val="24"/>
+                <w:szCs w:val="24"/>
+              </w:rPr>
+              <w:t>0.311</w:t>
+            </w:r>
+          </w:p>
+        </w:tc>
+        <w:tc>
+          <w:tcPr>
+            <w:tcW w:w="1870" w:type="dxa"/>
+          </w:tcPr>
+          <w:p>
+            <w:pPr>
+              <w:jc w:val="center"/>
+              <w:cnfStyle w:val="000000000000" w:firstRow="0" w:lastRow="0" w:firstColumn="0" w:lastColumn="0" w:oddVBand="0" w:evenVBand="0" w:oddHBand="0" w:evenHBand="0" w:firstRowFirstColumn="0" w:firstRowLastColumn="0" w:lastRowFirstColumn="0" w:lastRowLastColumn="0"/>
+              <w:rPr>
+                <w:rFonts w:cs="Times New Roman"/>
+                <w:sz w:val="24"/>
+                <w:szCs w:val="24"/>
+              </w:rPr>
+            </w:pPr>
+            <w:r>
+              <w:rPr>
+                <w:rFonts w:cs="Times New Roman"/>
+                <w:sz w:val="24"/>
+                <w:szCs w:val="24"/>
+              </w:rPr>
+              <w:t>0.297</w:t>
+            </w:r>
+          </w:p>
+        </w:tc>
+        <w:tc>
+          <w:tcPr>
+            <w:tcW w:w="1870" w:type="dxa"/>
+          </w:tcPr>
+          <w:p>
+            <w:pPr>
+              <w:jc w:val="center"/>
+              <w:cnfStyle w:val="000000000000" w:firstRow="0" w:lastRow="0" w:firstColumn="0" w:lastColumn="0" w:oddVBand="0" w:evenVBand="0" w:oddHBand="0" w:evenHBand="0" w:firstRowFirstColumn="0" w:firstRowLastColumn="0" w:lastRowFirstColumn="0" w:lastRowLastColumn="0"/>
+              <w:rPr>
+                <w:rFonts w:cs="Times New Roman"/>
+                <w:sz w:val="24"/>
+                <w:szCs w:val="24"/>
+              </w:rPr>
+            </w:pPr>
+            <w:r>
+              <w:rPr>
+                <w:rFonts w:cs="Times New Roman"/>
+                <w:sz w:val="24"/>
+                <w:szCs w:val="24"/>
+              </w:rPr>
+              <w:t>0.251</w:t>
+            </w:r>
+          </w:p>
+        </w:tc>
+        <w:tc>
+          <w:tcPr>
+            <w:tcW w:w="1870" w:type="dxa"/>
+          </w:tcPr>
+          <w:p>
+            <w:pPr>
+              <w:jc w:val="center"/>
+              <w:cnfStyle w:val="000000000000" w:firstRow="0" w:lastRow="0" w:firstColumn="0" w:lastColumn="0" w:oddVBand="0" w:evenVBand="0" w:oddHBand="0" w:evenHBand="0" w:firstRowFirstColumn="0" w:firstRowLastColumn="0" w:lastRowFirstColumn="0" w:lastRowLastColumn="0"/>
+              <w:rPr>
+                <w:rFonts w:cs="Times New Roman"/>
+                <w:sz w:val="24"/>
+                <w:szCs w:val="24"/>
+              </w:rPr>
+            </w:pPr>
+            <w:r>
+              <w:rPr>
+                <w:rFonts w:cs="Times New Roman"/>
+                <w:sz w:val="24"/>
+                <w:szCs w:val="24"/>
+              </w:rPr>
+              <w:t>0.0410</w:t>
             </w:r>
           </w:p>
         </w:tc>
       </w:tr>
       <w:tr>
         <w:trPr>
-          <w:gridAfter w:val="1"/>
-          <w:wAfter w:w="275" w:type="dxa"/>
+          <w:cnfStyle w:val="000000100000" w:firstRow="0" w:lastRow="0" w:firstColumn="0" w:lastColumn="0" w:oddVBand="0" w:evenVBand="0" w:oddHBand="1" w:evenHBand="0" w:firstRowFirstColumn="0" w:firstRowLastColumn="0" w:lastRowFirstColumn="0" w:lastRowLastColumn="0"/>
         </w:trPr>
         <w:tc>
           <w:tcPr>
             <w:cnfStyle w:val="001000000000" w:firstRow="0" w:lastRow="0" w:firstColumn="1" w:lastColumn="0" w:oddVBand="0" w:evenVBand="0" w:oddHBand="0" w:evenHBand="0" w:firstRowFirstColumn="0" w:firstRowLastColumn="0" w:lastRowFirstColumn="0" w:lastRowLastColumn="0"/>
-            <w:tcW w:w="2250" w:type="dxa"/>
-          </w:tcPr>
-          <w:p>
-            <w:pPr>
-              <w:rPr>
-                <w:rFonts w:ascii="Times New Roman" w:hAnsi="Times New Roman" w:cs="Times New Roman"/>
-                <w:b w:val="0"/>
-                <w:sz w:val="24"/>
-                <w:szCs w:val="24"/>
-              </w:rPr>
-            </w:pPr>
-            <w:r>
-              <w:rPr>
-                <w:rFonts w:ascii="Times New Roman" w:hAnsi="Times New Roman" w:cs="Times New Roman"/>
-                <w:b w:val="0"/>
-                <w:sz w:val="24"/>
-                <w:szCs w:val="24"/>
-              </w:rPr>
-              <w:t>ODROID-XU4</w:t>
-            </w:r>
-          </w:p>
-        </w:tc>
-        <w:tc>
-          <w:tcPr>
-            <w:tcW w:w="1490" w:type="dxa"/>
-          </w:tcPr>
-          <w:p>
-            <w:pPr>
-              <w:jc w:val="center"/>
-              <w:cnfStyle w:val="000000000000" w:firstRow="0" w:lastRow="0" w:firstColumn="0" w:lastColumn="0" w:oddVBand="0" w:evenVBand="0" w:oddHBand="0" w:evenHBand="0" w:firstRowFirstColumn="0" w:firstRowLastColumn="0" w:lastRowFirstColumn="0" w:lastRowLastColumn="0"/>
-              <w:rPr>
-                <w:rFonts w:ascii="Times New Roman" w:hAnsi="Times New Roman" w:cs="Times New Roman"/>
-                <w:sz w:val="24"/>
-                <w:szCs w:val="24"/>
-              </w:rPr>
-            </w:pPr>
-            <w:r>
-              <w:rPr>
-                <w:rFonts w:ascii="Times New Roman" w:hAnsi="Times New Roman" w:cs="Times New Roman"/>
-                <w:sz w:val="24"/>
-                <w:szCs w:val="24"/>
-              </w:rPr>
-              <w:t>0.311</w:t>
+            <w:tcW w:w="1975" w:type="dxa"/>
+            <w:tcBorders>
+              <w:right w:val="none" w:sz="0" w:space="0" w:color="auto"/>
+            </w:tcBorders>
+          </w:tcPr>
+          <w:p>
+            <w:pPr>
+              <w:rPr>
+                <w:rFonts w:cs="Times New Roman"/>
+                <w:b w:val="0"/>
+                <w:sz w:val="24"/>
+                <w:szCs w:val="24"/>
+              </w:rPr>
+            </w:pPr>
+            <w:r>
+              <w:rPr>
+                <w:rFonts w:cs="Times New Roman"/>
+                <w:b w:val="0"/>
+                <w:sz w:val="24"/>
+                <w:szCs w:val="24"/>
+              </w:rPr>
+              <w:t>Raspberry Pi 2B</w:t>
+            </w:r>
+          </w:p>
+        </w:tc>
+        <w:tc>
+          <w:tcPr>
+            <w:tcW w:w="1765" w:type="dxa"/>
+          </w:tcPr>
+          <w:p>
+            <w:pPr>
+              <w:jc w:val="center"/>
+              <w:cnfStyle w:val="000000100000" w:firstRow="0" w:lastRow="0" w:firstColumn="0" w:lastColumn="0" w:oddVBand="0" w:evenVBand="0" w:oddHBand="1" w:evenHBand="0" w:firstRowFirstColumn="0" w:firstRowLastColumn="0" w:lastRowFirstColumn="0" w:lastRowLastColumn="0"/>
+              <w:rPr>
+                <w:rFonts w:cs="Times New Roman"/>
+                <w:sz w:val="24"/>
+                <w:szCs w:val="24"/>
+              </w:rPr>
+            </w:pPr>
+            <w:r>
+              <w:rPr>
+                <w:rFonts w:cs="Times New Roman"/>
+                <w:sz w:val="24"/>
+                <w:szCs w:val="24"/>
+              </w:rPr>
+              <w:t>0.0420</w:t>
             </w:r>
           </w:p>
         </w:tc>
         <w:tc>
           <w:tcPr>
             <w:tcW w:w="1870" w:type="dxa"/>
-            <w:gridSpan w:val="2"/>
-          </w:tcPr>
-          <w:p>
-            <w:pPr>
-              <w:jc w:val="center"/>
-              <w:cnfStyle w:val="000000000000" w:firstRow="0" w:lastRow="0" w:firstColumn="0" w:lastColumn="0" w:oddVBand="0" w:evenVBand="0" w:oddHBand="0" w:evenHBand="0" w:firstRowFirstColumn="0" w:firstRowLastColumn="0" w:lastRowFirstColumn="0" w:lastRowLastColumn="0"/>
-              <w:rPr>
-                <w:rFonts w:ascii="Times New Roman" w:hAnsi="Times New Roman" w:cs="Times New Roman"/>
-                <w:sz w:val="24"/>
-                <w:szCs w:val="24"/>
-              </w:rPr>
-            </w:pPr>
-            <w:r>
-              <w:rPr>
-                <w:rFonts w:ascii="Times New Roman" w:hAnsi="Times New Roman" w:cs="Times New Roman"/>
-                <w:sz w:val="24"/>
-                <w:szCs w:val="24"/>
-              </w:rPr>
-              <w:t>0.297</w:t>
+          </w:tcPr>
+          <w:p>
+            <w:pPr>
+              <w:jc w:val="center"/>
+              <w:cnfStyle w:val="000000100000" w:firstRow="0" w:lastRow="0" w:firstColumn="0" w:lastColumn="0" w:oddVBand="0" w:evenVBand="0" w:oddHBand="1" w:evenHBand="0" w:firstRowFirstColumn="0" w:firstRowLastColumn="0" w:lastRowFirstColumn="0" w:lastRowLastColumn="0"/>
+              <w:rPr>
+                <w:rFonts w:cs="Times New Roman"/>
+                <w:sz w:val="24"/>
+                <w:szCs w:val="24"/>
+              </w:rPr>
+            </w:pPr>
+            <w:r>
+              <w:rPr>
+                <w:rFonts w:cs="Times New Roman"/>
+                <w:sz w:val="24"/>
+                <w:szCs w:val="24"/>
+              </w:rPr>
+              <w:t>0.0421</w:t>
             </w:r>
           </w:p>
         </w:tc>
         <w:tc>
           <w:tcPr>
             <w:tcW w:w="1870" w:type="dxa"/>
-            <w:gridSpan w:val="2"/>
-          </w:tcPr>
-          <w:p>
-            <w:pPr>
-              <w:jc w:val="center"/>
-              <w:cnfStyle w:val="000000000000" w:firstRow="0" w:lastRow="0" w:firstColumn="0" w:lastColumn="0" w:oddVBand="0" w:evenVBand="0" w:oddHBand="0" w:evenHBand="0" w:firstRowFirstColumn="0" w:firstRowLastColumn="0" w:lastRowFirstColumn="0" w:lastRowLastColumn="0"/>
-              <w:rPr>
-                <w:rFonts w:ascii="Times New Roman" w:hAnsi="Times New Roman" w:cs="Times New Roman"/>
-                <w:sz w:val="24"/>
-                <w:szCs w:val="24"/>
-              </w:rPr>
-            </w:pPr>
-            <w:r>
-              <w:rPr>
-                <w:rFonts w:ascii="Times New Roman" w:hAnsi="Times New Roman" w:cs="Times New Roman"/>
-                <w:sz w:val="24"/>
-                <w:szCs w:val="24"/>
-              </w:rPr>
-              <w:t>0.251</w:t>
+          </w:tcPr>
+          <w:p>
+            <w:pPr>
+              <w:jc w:val="center"/>
+              <w:cnfStyle w:val="000000100000" w:firstRow="0" w:lastRow="0" w:firstColumn="0" w:lastColumn="0" w:oddVBand="0" w:evenVBand="0" w:oddHBand="1" w:evenHBand="0" w:firstRowFirstColumn="0" w:firstRowLastColumn="0" w:lastRowFirstColumn="0" w:lastRowLastColumn="0"/>
+              <w:rPr>
+                <w:rFonts w:cs="Times New Roman"/>
+                <w:sz w:val="24"/>
+                <w:szCs w:val="24"/>
+              </w:rPr>
+            </w:pPr>
+            <w:r>
+              <w:rPr>
+                <w:rFonts w:cs="Times New Roman"/>
+                <w:sz w:val="24"/>
+                <w:szCs w:val="24"/>
+              </w:rPr>
+              <w:t>0.0313</w:t>
             </w:r>
           </w:p>
         </w:tc>
         <w:tc>
           <w:tcPr>
             <w:tcW w:w="1870" w:type="dxa"/>
-            <w:gridSpan w:val="2"/>
-          </w:tcPr>
-          <w:p>
-            <w:pPr>
-              <w:jc w:val="center"/>
-              <w:cnfStyle w:val="000000000000" w:firstRow="0" w:lastRow="0" w:firstColumn="0" w:lastColumn="0" w:oddVBand="0" w:evenVBand="0" w:oddHBand="0" w:evenHBand="0" w:firstRowFirstColumn="0" w:firstRowLastColumn="0" w:lastRowFirstColumn="0" w:lastRowLastColumn="0"/>
-              <w:rPr>
-                <w:rFonts w:ascii="Times New Roman" w:hAnsi="Times New Roman" w:cs="Times New Roman"/>
-                <w:sz w:val="24"/>
-                <w:szCs w:val="24"/>
-              </w:rPr>
-            </w:pPr>
-            <w:r>
-              <w:rPr>
-                <w:rFonts w:ascii="Times New Roman" w:hAnsi="Times New Roman" w:cs="Times New Roman"/>
-                <w:sz w:val="24"/>
-                <w:szCs w:val="24"/>
-              </w:rPr>
-              <w:t>0.0410</w:t>
-            </w:r>
-          </w:p>
-        </w:tc>
-      </w:tr>
-      <w:tr>
-        <w:trPr>
-          <w:gridAfter w:val="1"/>
-          <w:cnfStyle w:val="000000100000" w:firstRow="0" w:lastRow="0" w:firstColumn="0" w:lastColumn="0" w:oddVBand="0" w:evenVBand="0" w:oddHBand="1" w:evenHBand="0" w:firstRowFirstColumn="0" w:firstRowLastColumn="0" w:lastRowFirstColumn="0" w:lastRowLastColumn="0"/>
-          <w:wAfter w:w="275" w:type="dxa"/>
-        </w:trPr>
-        <w:tc>
-          <w:tcPr>
-            <w:cnfStyle w:val="001000000000" w:firstRow="0" w:lastRow="0" w:firstColumn="1" w:lastColumn="0" w:oddVBand="0" w:evenVBand="0" w:oddHBand="0" w:evenHBand="0" w:firstRowFirstColumn="0" w:firstRowLastColumn="0" w:lastRowFirstColumn="0" w:lastRowLastColumn="0"/>
-            <w:tcW w:w="2250" w:type="dxa"/>
-          </w:tcPr>
-          <w:p>
-            <w:pPr>
-              <w:rPr>
-                <w:rFonts w:ascii="Times New Roman" w:hAnsi="Times New Roman" w:cs="Times New Roman"/>
-                <w:b w:val="0"/>
-                <w:sz w:val="24"/>
-                <w:szCs w:val="24"/>
-              </w:rPr>
-            </w:pPr>
-            <w:r>
-              <w:rPr>
-                <w:rFonts w:ascii="Times New Roman" w:hAnsi="Times New Roman" w:cs="Times New Roman"/>
-                <w:b w:val="0"/>
-                <w:sz w:val="24"/>
-                <w:szCs w:val="24"/>
-              </w:rPr>
-              <w:t>Raspberry Pi 2B</w:t>
-            </w:r>
-          </w:p>
-        </w:tc>
-        <w:tc>
-          <w:tcPr>
-            <w:tcW w:w="1490" w:type="dxa"/>
-          </w:tcPr>
-          <w:p>
-            <w:pPr>
-              <w:jc w:val="center"/>
-              <w:cnfStyle w:val="000000100000" w:firstRow="0" w:lastRow="0" w:firstColumn="0" w:lastColumn="0" w:oddVBand="0" w:evenVBand="0" w:oddHBand="1" w:evenHBand="0" w:firstRowFirstColumn="0" w:firstRowLastColumn="0" w:lastRowFirstColumn="0" w:lastRowLastColumn="0"/>
-              <w:rPr>
-                <w:rFonts w:ascii="Times New Roman" w:hAnsi="Times New Roman" w:cs="Times New Roman"/>
-                <w:sz w:val="24"/>
-                <w:szCs w:val="24"/>
-              </w:rPr>
-            </w:pPr>
-            <w:r>
-              <w:rPr>
-                <w:rFonts w:ascii="Times New Roman" w:hAnsi="Times New Roman" w:cs="Times New Roman"/>
-                <w:sz w:val="24"/>
-                <w:szCs w:val="24"/>
-              </w:rPr>
-              <w:t>0.0420</w:t>
-            </w:r>
-          </w:p>
-        </w:tc>
-        <w:tc>
-          <w:tcPr>
-            <w:tcW w:w="1870" w:type="dxa"/>
-            <w:gridSpan w:val="2"/>
-          </w:tcPr>
-          <w:p>
-            <w:pPr>
-              <w:jc w:val="center"/>
-              <w:cnfStyle w:val="000000100000" w:firstRow="0" w:lastRow="0" w:firstColumn="0" w:lastColumn="0" w:oddVBand="0" w:evenVBand="0" w:oddHBand="1" w:evenHBand="0" w:firstRowFirstColumn="0" w:firstRowLastColumn="0" w:lastRowFirstColumn="0" w:lastRowLastColumn="0"/>
-              <w:rPr>
-                <w:rFonts w:ascii="Times New Roman" w:hAnsi="Times New Roman" w:cs="Times New Roman"/>
-                <w:sz w:val="24"/>
-                <w:szCs w:val="24"/>
-              </w:rPr>
-            </w:pPr>
-            <w:r>
-              <w:rPr>
-                <w:rFonts w:ascii="Times New Roman" w:hAnsi="Times New Roman" w:cs="Times New Roman"/>
-                <w:sz w:val="24"/>
-                <w:szCs w:val="24"/>
-              </w:rPr>
-              <w:t>0.0421</w:t>
-            </w:r>
-          </w:p>
-        </w:tc>
-        <w:tc>
-          <w:tcPr>
-            <w:tcW w:w="1870" w:type="dxa"/>
-            <w:gridSpan w:val="2"/>
-          </w:tcPr>
-          <w:p>
-            <w:pPr>
-              <w:jc w:val="center"/>
-              <w:cnfStyle w:val="000000100000" w:firstRow="0" w:lastRow="0" w:firstColumn="0" w:lastColumn="0" w:oddVBand="0" w:evenVBand="0" w:oddHBand="1" w:evenHBand="0" w:firstRowFirstColumn="0" w:firstRowLastColumn="0" w:lastRowFirstColumn="0" w:lastRowLastColumn="0"/>
-              <w:rPr>
-                <w:rFonts w:ascii="Times New Roman" w:hAnsi="Times New Roman" w:cs="Times New Roman"/>
-                <w:sz w:val="24"/>
-                <w:szCs w:val="24"/>
-              </w:rPr>
-            </w:pPr>
-            <w:r>
-              <w:rPr>
-                <w:rFonts w:ascii="Times New Roman" w:hAnsi="Times New Roman" w:cs="Times New Roman"/>
-                <w:sz w:val="24"/>
-                <w:szCs w:val="24"/>
-              </w:rPr>
-              <w:t>0.0313</w:t>
-            </w:r>
-          </w:p>
-        </w:tc>
-        <w:tc>
-          <w:tcPr>
-            <w:tcW w:w="1870" w:type="dxa"/>
-            <w:gridSpan w:val="2"/>
-          </w:tcPr>
-          <w:p>
-            <w:pPr>
-              <w:jc w:val="center"/>
-              <w:cnfStyle w:val="000000100000" w:firstRow="0" w:lastRow="0" w:firstColumn="0" w:lastColumn="0" w:oddVBand="0" w:evenVBand="0" w:oddHBand="1" w:evenHBand="0" w:firstRowFirstColumn="0" w:firstRowLastColumn="0" w:lastRowFirstColumn="0" w:lastRowLastColumn="0"/>
-              <w:rPr>
-                <w:rFonts w:ascii="Times New Roman" w:hAnsi="Times New Roman" w:cs="Times New Roman"/>
-                <w:sz w:val="24"/>
-                <w:szCs w:val="24"/>
-              </w:rPr>
-            </w:pPr>
-            <w:r>
-              <w:rPr>
-                <w:rFonts w:ascii="Times New Roman" w:hAnsi="Times New Roman" w:cs="Times New Roman"/>
+          </w:tcPr>
+          <w:p>
+            <w:pPr>
+              <w:jc w:val="center"/>
+              <w:cnfStyle w:val="000000100000" w:firstRow="0" w:lastRow="0" w:firstColumn="0" w:lastColumn="0" w:oddVBand="0" w:evenVBand="0" w:oddHBand="1" w:evenHBand="0" w:firstRowFirstColumn="0" w:firstRowLastColumn="0" w:lastRowFirstColumn="0" w:lastRowLastColumn="0"/>
+              <w:rPr>
+                <w:rFonts w:cs="Times New Roman"/>
+                <w:sz w:val="24"/>
+                <w:szCs w:val="24"/>
+              </w:rPr>
+            </w:pPr>
+            <w:r>
+              <w:rPr>
+                <w:rFonts w:cs="Times New Roman"/>
                 <w:sz w:val="24"/>
                 <w:szCs w:val="24"/>
               </w:rPr>
@@ -894,7 +914,7 @@
     <w:p>
       <w:pPr>
         <w:rPr>
-          <w:rFonts w:ascii="Times New Roman" w:hAnsi="Times New Roman" w:cs="Times New Roman"/>
+          <w:rFonts w:cs="Times New Roman"/>
           <w:sz w:val="24"/>
           <w:szCs w:val="24"/>
         </w:rPr>
@@ -903,45 +923,51 @@
     <w:tbl>
       <w:tblPr>
         <w:tblStyle w:val="PlainTable3"/>
-        <w:tblW w:w="9625" w:type="dxa"/>
+        <w:tblW w:w="9350" w:type="dxa"/>
+        <w:tblBorders>
+          <w:top w:val="single" w:sz="4" w:space="0" w:color="352551"/>
+          <w:left w:val="single" w:sz="4" w:space="0" w:color="352551"/>
+          <w:bottom w:val="single" w:sz="4" w:space="0" w:color="352551"/>
+          <w:right w:val="single" w:sz="4" w:space="0" w:color="352551"/>
+          <w:insideH w:val="single" w:sz="4" w:space="0" w:color="352551"/>
+          <w:insideV w:val="single" w:sz="4" w:space="0" w:color="352551"/>
+        </w:tblBorders>
         <w:tblLook w:val="04A0" w:firstRow="1" w:lastRow="0" w:firstColumn="1" w:lastColumn="0" w:noHBand="0" w:noVBand="1"/>
       </w:tblPr>
       <w:tblGrid>
-        <w:gridCol w:w="2250"/>
-        <w:gridCol w:w="1490"/>
-        <w:gridCol w:w="275"/>
-        <w:gridCol w:w="1595"/>
-        <w:gridCol w:w="275"/>
-        <w:gridCol w:w="1595"/>
-        <w:gridCol w:w="275"/>
-        <w:gridCol w:w="1595"/>
-        <w:gridCol w:w="275"/>
+        <w:gridCol w:w="1969"/>
+        <w:gridCol w:w="1758"/>
+        <w:gridCol w:w="1896"/>
+        <w:gridCol w:w="1863"/>
+        <w:gridCol w:w="1864"/>
       </w:tblGrid>
       <w:tr>
         <w:trPr>
-          <w:gridAfter w:val="1"/>
           <w:cnfStyle w:val="100000000000" w:firstRow="1" w:lastRow="0" w:firstColumn="0" w:lastColumn="0" w:oddVBand="0" w:evenVBand="0" w:oddHBand="0" w:evenHBand="0" w:firstRowFirstColumn="0" w:firstRowLastColumn="0" w:lastRowFirstColumn="0" w:lastRowLastColumn="0"/>
-          <w:wAfter w:w="275" w:type="dxa"/>
         </w:trPr>
         <w:tc>
           <w:tcPr>
             <w:cnfStyle w:val="001000000100" w:firstRow="0" w:lastRow="0" w:firstColumn="1" w:lastColumn="0" w:oddVBand="0" w:evenVBand="0" w:oddHBand="0" w:evenHBand="0" w:firstRowFirstColumn="1" w:firstRowLastColumn="0" w:lastRowFirstColumn="0" w:lastRowLastColumn="0"/>
             <w:tcW w:w="9350" w:type="dxa"/>
-            <w:gridSpan w:val="8"/>
-          </w:tcPr>
-          <w:p>
-            <w:pPr>
-              <w:jc w:val="center"/>
-              <w:rPr>
-                <w:rFonts w:ascii="Times New Roman" w:hAnsi="Times New Roman" w:cs="Times New Roman"/>
-                <w:b w:val="0"/>
-                <w:sz w:val="24"/>
-                <w:szCs w:val="24"/>
-              </w:rPr>
-            </w:pPr>
-            <w:r>
-              <w:rPr>
-                <w:rFonts w:ascii="Times New Roman" w:hAnsi="Times New Roman" w:cs="Times New Roman"/>
+            <w:gridSpan w:val="5"/>
+            <w:tcBorders>
+              <w:bottom w:val="none" w:sz="0" w:space="0" w:color="auto"/>
+              <w:right w:val="none" w:sz="0" w:space="0" w:color="auto"/>
+            </w:tcBorders>
+          </w:tcPr>
+          <w:p>
+            <w:pPr>
+              <w:jc w:val="center"/>
+              <w:rPr>
+                <w:rFonts w:cs="Times New Roman"/>
+                <w:b w:val="0"/>
+                <w:sz w:val="24"/>
+                <w:szCs w:val="24"/>
+              </w:rPr>
+            </w:pPr>
+            <w:r>
+              <w:rPr>
+                <w:rFonts w:cs="Times New Roman"/>
                 <w:b w:val="0"/>
                 <w:sz w:val="24"/>
                 <w:szCs w:val="24"/>
@@ -958,20 +984,23 @@
         <w:tc>
           <w:tcPr>
             <w:cnfStyle w:val="001000000000" w:firstRow="0" w:lastRow="0" w:firstColumn="1" w:lastColumn="0" w:oddVBand="0" w:evenVBand="0" w:oddHBand="0" w:evenHBand="0" w:firstRowFirstColumn="0" w:firstRowLastColumn="0" w:lastRowFirstColumn="0" w:lastRowLastColumn="0"/>
-            <w:tcW w:w="2250" w:type="dxa"/>
-          </w:tcPr>
-          <w:p>
-            <w:pPr>
-              <w:rPr>
-                <w:rFonts w:ascii="Times New Roman" w:hAnsi="Times New Roman" w:cs="Times New Roman"/>
-                <w:b w:val="0"/>
-                <w:sz w:val="24"/>
-                <w:szCs w:val="24"/>
-              </w:rPr>
-            </w:pPr>
-            <w:r>
-              <w:rPr>
-                <w:rFonts w:ascii="Times New Roman" w:hAnsi="Times New Roman" w:cs="Times New Roman"/>
+            <w:tcW w:w="1969" w:type="dxa"/>
+            <w:tcBorders>
+              <w:right w:val="none" w:sz="0" w:space="0" w:color="auto"/>
+            </w:tcBorders>
+          </w:tcPr>
+          <w:p>
+            <w:pPr>
+              <w:rPr>
+                <w:rFonts w:cs="Times New Roman"/>
+                <w:b w:val="0"/>
+                <w:sz w:val="24"/>
+                <w:szCs w:val="24"/>
+              </w:rPr>
+            </w:pPr>
+            <w:r>
+              <w:rPr>
+                <w:rFonts w:cs="Times New Roman"/>
                 <w:b w:val="0"/>
                 <w:sz w:val="24"/>
                 <w:szCs w:val="24"/>
@@ -982,23 +1011,22 @@
         </w:tc>
         <w:tc>
           <w:tcPr>
-            <w:tcW w:w="1765" w:type="dxa"/>
-            <w:gridSpan w:val="2"/>
-          </w:tcPr>
-          <w:p>
-            <w:pPr>
-              <w:jc w:val="center"/>
-              <w:cnfStyle w:val="000000100000" w:firstRow="0" w:lastRow="0" w:firstColumn="0" w:lastColumn="0" w:oddVBand="0" w:evenVBand="0" w:oddHBand="1" w:evenHBand="0" w:firstRowFirstColumn="0" w:firstRowLastColumn="0" w:lastRowFirstColumn="0" w:lastRowLastColumn="0"/>
-              <w:rPr>
-                <w:rFonts w:ascii="Times New Roman" w:hAnsi="Times New Roman" w:cs="Times New Roman"/>
-                <w:b/>
-                <w:sz w:val="24"/>
-                <w:szCs w:val="24"/>
-              </w:rPr>
-            </w:pPr>
-            <w:r>
-              <w:rPr>
-                <w:rFonts w:ascii="Times New Roman" w:hAnsi="Times New Roman" w:cs="Times New Roman"/>
+            <w:tcW w:w="1758" w:type="dxa"/>
+          </w:tcPr>
+          <w:p>
+            <w:pPr>
+              <w:jc w:val="center"/>
+              <w:cnfStyle w:val="000000100000" w:firstRow="0" w:lastRow="0" w:firstColumn="0" w:lastColumn="0" w:oddVBand="0" w:evenVBand="0" w:oddHBand="1" w:evenHBand="0" w:firstRowFirstColumn="0" w:firstRowLastColumn="0" w:lastRowFirstColumn="0" w:lastRowLastColumn="0"/>
+              <w:rPr>
+                <w:rFonts w:cs="Times New Roman"/>
+                <w:b/>
+                <w:sz w:val="24"/>
+                <w:szCs w:val="24"/>
+              </w:rPr>
+            </w:pPr>
+            <w:r>
+              <w:rPr>
+                <w:rFonts w:cs="Times New Roman"/>
                 <w:b/>
                 <w:sz w:val="24"/>
                 <w:szCs w:val="24"/>
@@ -1009,23 +1037,22 @@
         </w:tc>
         <w:tc>
           <w:tcPr>
-            <w:tcW w:w="1870" w:type="dxa"/>
-            <w:gridSpan w:val="2"/>
-          </w:tcPr>
-          <w:p>
-            <w:pPr>
-              <w:jc w:val="center"/>
-              <w:cnfStyle w:val="000000100000" w:firstRow="0" w:lastRow="0" w:firstColumn="0" w:lastColumn="0" w:oddVBand="0" w:evenVBand="0" w:oddHBand="1" w:evenHBand="0" w:firstRowFirstColumn="0" w:firstRowLastColumn="0" w:lastRowFirstColumn="0" w:lastRowLastColumn="0"/>
-              <w:rPr>
-                <w:rFonts w:ascii="Times New Roman" w:hAnsi="Times New Roman" w:cs="Times New Roman"/>
-                <w:b/>
-                <w:sz w:val="24"/>
-                <w:szCs w:val="24"/>
-              </w:rPr>
-            </w:pPr>
-            <w:r>
-              <w:rPr>
-                <w:rFonts w:ascii="Times New Roman" w:hAnsi="Times New Roman" w:cs="Times New Roman"/>
+            <w:tcW w:w="1896" w:type="dxa"/>
+          </w:tcPr>
+          <w:p>
+            <w:pPr>
+              <w:jc w:val="center"/>
+              <w:cnfStyle w:val="000000100000" w:firstRow="0" w:lastRow="0" w:firstColumn="0" w:lastColumn="0" w:oddVBand="0" w:evenVBand="0" w:oddHBand="1" w:evenHBand="0" w:firstRowFirstColumn="0" w:firstRowLastColumn="0" w:lastRowFirstColumn="0" w:lastRowLastColumn="0"/>
+              <w:rPr>
+                <w:rFonts w:cs="Times New Roman"/>
+                <w:b/>
+                <w:sz w:val="24"/>
+                <w:szCs w:val="24"/>
+              </w:rPr>
+            </w:pPr>
+            <w:r>
+              <w:rPr>
+                <w:rFonts w:cs="Times New Roman"/>
                 <w:b/>
                 <w:sz w:val="24"/>
                 <w:szCs w:val="24"/>
@@ -1036,23 +1063,22 @@
         </w:tc>
         <w:tc>
           <w:tcPr>
-            <w:tcW w:w="1870" w:type="dxa"/>
-            <w:gridSpan w:val="2"/>
-          </w:tcPr>
-          <w:p>
-            <w:pPr>
-              <w:jc w:val="center"/>
-              <w:cnfStyle w:val="000000100000" w:firstRow="0" w:lastRow="0" w:firstColumn="0" w:lastColumn="0" w:oddVBand="0" w:evenVBand="0" w:oddHBand="1" w:evenHBand="0" w:firstRowFirstColumn="0" w:firstRowLastColumn="0" w:lastRowFirstColumn="0" w:lastRowLastColumn="0"/>
-              <w:rPr>
-                <w:rFonts w:ascii="Times New Roman" w:hAnsi="Times New Roman" w:cs="Times New Roman"/>
-                <w:b/>
-                <w:sz w:val="24"/>
-                <w:szCs w:val="24"/>
-              </w:rPr>
-            </w:pPr>
-            <w:r>
-              <w:rPr>
-                <w:rFonts w:ascii="Times New Roman" w:hAnsi="Times New Roman" w:cs="Times New Roman"/>
+            <w:tcW w:w="1863" w:type="dxa"/>
+          </w:tcPr>
+          <w:p>
+            <w:pPr>
+              <w:jc w:val="center"/>
+              <w:cnfStyle w:val="000000100000" w:firstRow="0" w:lastRow="0" w:firstColumn="0" w:lastColumn="0" w:oddVBand="0" w:evenVBand="0" w:oddHBand="1" w:evenHBand="0" w:firstRowFirstColumn="0" w:firstRowLastColumn="0" w:lastRowFirstColumn="0" w:lastRowLastColumn="0"/>
+              <w:rPr>
+                <w:rFonts w:cs="Times New Roman"/>
+                <w:b/>
+                <w:sz w:val="24"/>
+                <w:szCs w:val="24"/>
+              </w:rPr>
+            </w:pPr>
+            <w:r>
+              <w:rPr>
+                <w:rFonts w:cs="Times New Roman"/>
                 <w:b/>
                 <w:sz w:val="24"/>
                 <w:szCs w:val="24"/>
@@ -1063,185 +1089,183 @@
         </w:tc>
         <w:tc>
           <w:tcPr>
-            <w:tcW w:w="1870" w:type="dxa"/>
-            <w:gridSpan w:val="2"/>
-          </w:tcPr>
-          <w:p>
-            <w:pPr>
-              <w:jc w:val="center"/>
-              <w:cnfStyle w:val="000000100000" w:firstRow="0" w:lastRow="0" w:firstColumn="0" w:lastColumn="0" w:oddVBand="0" w:evenVBand="0" w:oddHBand="1" w:evenHBand="0" w:firstRowFirstColumn="0" w:firstRowLastColumn="0" w:lastRowFirstColumn="0" w:lastRowLastColumn="0"/>
-              <w:rPr>
-                <w:rFonts w:ascii="Times New Roman" w:hAnsi="Times New Roman" w:cs="Times New Roman"/>
-                <w:b/>
-                <w:sz w:val="24"/>
-                <w:szCs w:val="24"/>
-              </w:rPr>
-            </w:pPr>
-            <w:r>
-              <w:rPr>
-                <w:rFonts w:ascii="Times New Roman" w:hAnsi="Times New Roman" w:cs="Times New Roman"/>
+            <w:tcW w:w="1864" w:type="dxa"/>
+          </w:tcPr>
+          <w:p>
+            <w:pPr>
+              <w:jc w:val="center"/>
+              <w:cnfStyle w:val="000000100000" w:firstRow="0" w:lastRow="0" w:firstColumn="0" w:lastColumn="0" w:oddVBand="0" w:evenVBand="0" w:oddHBand="1" w:evenHBand="0" w:firstRowFirstColumn="0" w:firstRowLastColumn="0" w:lastRowFirstColumn="0" w:lastRowLastColumn="0"/>
+              <w:rPr>
+                <w:rFonts w:cs="Times New Roman"/>
+                <w:b/>
+                <w:sz w:val="24"/>
+                <w:szCs w:val="24"/>
+              </w:rPr>
+            </w:pPr>
+            <w:bookmarkStart w:id="0" w:name="_GoBack"/>
+            <w:bookmarkEnd w:id="0"/>
+            <w:r>
+              <w:rPr>
+                <w:rFonts w:cs="Times New Roman"/>
                 <w:b/>
                 <w:sz w:val="24"/>
                 <w:szCs w:val="24"/>
               </w:rPr>
               <w:t>Sine</w:t>
+            </w:r>
+          </w:p>
+        </w:tc>
+      </w:tr>
+      <w:tr>
+        <w:tc>
+          <w:tcPr>
+            <w:cnfStyle w:val="001000000000" w:firstRow="0" w:lastRow="0" w:firstColumn="1" w:lastColumn="0" w:oddVBand="0" w:evenVBand="0" w:oddHBand="0" w:evenHBand="0" w:firstRowFirstColumn="0" w:firstRowLastColumn="0" w:lastRowFirstColumn="0" w:lastRowLastColumn="0"/>
+            <w:tcW w:w="1969" w:type="dxa"/>
+            <w:tcBorders>
+              <w:right w:val="none" w:sz="0" w:space="0" w:color="auto"/>
+            </w:tcBorders>
+          </w:tcPr>
+          <w:p>
+            <w:pPr>
+              <w:rPr>
+                <w:rFonts w:cs="Times New Roman"/>
+                <w:b w:val="0"/>
+                <w:sz w:val="24"/>
+                <w:szCs w:val="24"/>
+              </w:rPr>
+            </w:pPr>
+            <w:r>
+              <w:rPr>
+                <w:rFonts w:cs="Times New Roman"/>
+                <w:b w:val="0"/>
+                <w:sz w:val="24"/>
+                <w:szCs w:val="24"/>
+              </w:rPr>
+              <w:t>ODROID-XU4</w:t>
+            </w:r>
+          </w:p>
+        </w:tc>
+        <w:tc>
+          <w:tcPr>
+            <w:tcW w:w="1758" w:type="dxa"/>
+          </w:tcPr>
+          <w:p>
+            <w:pPr>
+              <w:jc w:val="center"/>
+              <w:cnfStyle w:val="000000000000" w:firstRow="0" w:lastRow="0" w:firstColumn="0" w:lastColumn="0" w:oddVBand="0" w:evenVBand="0" w:oddHBand="0" w:evenHBand="0" w:firstRowFirstColumn="0" w:firstRowLastColumn="0" w:lastRowFirstColumn="0" w:lastRowLastColumn="0"/>
+              <w:rPr>
+                <w:rFonts w:cs="Times New Roman"/>
+                <w:sz w:val="24"/>
+                <w:szCs w:val="24"/>
+              </w:rPr>
+            </w:pPr>
+            <w:r>
+              <w:rPr>
+                <w:rFonts w:cs="Times New Roman"/>
+                <w:sz w:val="24"/>
+                <w:szCs w:val="24"/>
+              </w:rPr>
+              <w:t>0.00028</w:t>
+            </w:r>
+          </w:p>
+        </w:tc>
+        <w:tc>
+          <w:tcPr>
+            <w:tcW w:w="1896" w:type="dxa"/>
+          </w:tcPr>
+          <w:p>
+            <w:pPr>
+              <w:jc w:val="center"/>
+              <w:cnfStyle w:val="000000000000" w:firstRow="0" w:lastRow="0" w:firstColumn="0" w:lastColumn="0" w:oddVBand="0" w:evenVBand="0" w:oddHBand="0" w:evenHBand="0" w:firstRowFirstColumn="0" w:firstRowLastColumn="0" w:lastRowFirstColumn="0" w:lastRowLastColumn="0"/>
+              <w:rPr>
+                <w:rFonts w:cs="Times New Roman"/>
+                <w:sz w:val="24"/>
+                <w:szCs w:val="24"/>
+              </w:rPr>
+            </w:pPr>
+            <w:r>
+              <w:rPr>
+                <w:rFonts w:cs="Times New Roman"/>
+                <w:sz w:val="24"/>
+                <w:szCs w:val="24"/>
+              </w:rPr>
+              <w:t>0.000268</w:t>
+            </w:r>
+          </w:p>
+        </w:tc>
+        <w:tc>
+          <w:tcPr>
+            <w:tcW w:w="1863" w:type="dxa"/>
+          </w:tcPr>
+          <w:p>
+            <w:pPr>
+              <w:jc w:val="center"/>
+              <w:cnfStyle w:val="000000000000" w:firstRow="0" w:lastRow="0" w:firstColumn="0" w:lastColumn="0" w:oddVBand="0" w:evenVBand="0" w:oddHBand="0" w:evenHBand="0" w:firstRowFirstColumn="0" w:firstRowLastColumn="0" w:lastRowFirstColumn="0" w:lastRowLastColumn="0"/>
+              <w:rPr>
+                <w:rFonts w:cs="Times New Roman"/>
+                <w:sz w:val="24"/>
+                <w:szCs w:val="24"/>
+              </w:rPr>
+            </w:pPr>
+            <w:r>
+              <w:rPr>
+                <w:rFonts w:cs="Times New Roman"/>
+                <w:sz w:val="24"/>
+                <w:szCs w:val="24"/>
+              </w:rPr>
+              <w:t>0.000226</w:t>
+            </w:r>
+          </w:p>
+        </w:tc>
+        <w:tc>
+          <w:tcPr>
+            <w:tcW w:w="1864" w:type="dxa"/>
+          </w:tcPr>
+          <w:p>
+            <w:pPr>
+              <w:jc w:val="center"/>
+              <w:cnfStyle w:val="000000000000" w:firstRow="0" w:lastRow="0" w:firstColumn="0" w:lastColumn="0" w:oddVBand="0" w:evenVBand="0" w:oddHBand="0" w:evenHBand="0" w:firstRowFirstColumn="0" w:firstRowLastColumn="0" w:lastRowFirstColumn="0" w:lastRowLastColumn="0"/>
+              <w:rPr>
+                <w:rFonts w:cs="Times New Roman"/>
+                <w:sz w:val="24"/>
+                <w:szCs w:val="24"/>
+              </w:rPr>
+            </w:pPr>
+            <w:r>
+              <w:rPr>
+                <w:rFonts w:cs="Times New Roman"/>
+                <w:sz w:val="24"/>
+                <w:szCs w:val="24"/>
+              </w:rPr>
+              <w:t>0.0000369</w:t>
             </w:r>
           </w:p>
         </w:tc>
       </w:tr>
       <w:tr>
         <w:trPr>
-          <w:gridAfter w:val="1"/>
-          <w:wAfter w:w="275" w:type="dxa"/>
+          <w:cnfStyle w:val="000000100000" w:firstRow="0" w:lastRow="0" w:firstColumn="0" w:lastColumn="0" w:oddVBand="0" w:evenVBand="0" w:oddHBand="1" w:evenHBand="0" w:firstRowFirstColumn="0" w:firstRowLastColumn="0" w:lastRowFirstColumn="0" w:lastRowLastColumn="0"/>
         </w:trPr>
         <w:tc>
           <w:tcPr>
             <w:cnfStyle w:val="001000000000" w:firstRow="0" w:lastRow="0" w:firstColumn="1" w:lastColumn="0" w:oddVBand="0" w:evenVBand="0" w:oddHBand="0" w:evenHBand="0" w:firstRowFirstColumn="0" w:firstRowLastColumn="0" w:lastRowFirstColumn="0" w:lastRowLastColumn="0"/>
-            <w:tcW w:w="2250" w:type="dxa"/>
-          </w:tcPr>
-          <w:p>
-            <w:pPr>
-              <w:rPr>
-                <w:rFonts w:ascii="Times New Roman" w:hAnsi="Times New Roman" w:cs="Times New Roman"/>
-                <w:b w:val="0"/>
-                <w:sz w:val="24"/>
-                <w:szCs w:val="24"/>
-              </w:rPr>
-            </w:pPr>
-            <w:r>
-              <w:rPr>
-                <w:rFonts w:ascii="Times New Roman" w:hAnsi="Times New Roman" w:cs="Times New Roman"/>
-                <w:b w:val="0"/>
-                <w:sz w:val="24"/>
-                <w:szCs w:val="24"/>
-              </w:rPr>
-              <w:t>ODROID-XU4</w:t>
-            </w:r>
-          </w:p>
-        </w:tc>
-        <w:tc>
-          <w:tcPr>
-            <w:tcW w:w="1490" w:type="dxa"/>
-          </w:tcPr>
-          <w:p>
-            <w:pPr>
-              <w:jc w:val="center"/>
-              <w:cnfStyle w:val="000000000000" w:firstRow="0" w:lastRow="0" w:firstColumn="0" w:lastColumn="0" w:oddVBand="0" w:evenVBand="0" w:oddHBand="0" w:evenHBand="0" w:firstRowFirstColumn="0" w:firstRowLastColumn="0" w:lastRowFirstColumn="0" w:lastRowLastColumn="0"/>
-              <w:rPr>
-                <w:rFonts w:ascii="Times New Roman" w:hAnsi="Times New Roman" w:cs="Times New Roman"/>
-                <w:sz w:val="24"/>
-                <w:szCs w:val="24"/>
-              </w:rPr>
-            </w:pPr>
-            <w:r>
-              <w:rPr>
-                <w:rFonts w:ascii="Times New Roman" w:hAnsi="Times New Roman" w:cs="Times New Roman"/>
-                <w:sz w:val="24"/>
-                <w:szCs w:val="24"/>
-              </w:rPr>
-              <w:t>0.00028</w:t>
-            </w:r>
-          </w:p>
-        </w:tc>
-        <w:tc>
-          <w:tcPr>
-            <w:tcW w:w="1870" w:type="dxa"/>
-            <w:gridSpan w:val="2"/>
-          </w:tcPr>
-          <w:p>
-            <w:pPr>
-              <w:jc w:val="center"/>
-              <w:cnfStyle w:val="000000000000" w:firstRow="0" w:lastRow="0" w:firstColumn="0" w:lastColumn="0" w:oddVBand="0" w:evenVBand="0" w:oddHBand="0" w:evenHBand="0" w:firstRowFirstColumn="0" w:firstRowLastColumn="0" w:lastRowFirstColumn="0" w:lastRowLastColumn="0"/>
-              <w:rPr>
-                <w:rFonts w:ascii="Times New Roman" w:hAnsi="Times New Roman" w:cs="Times New Roman"/>
-                <w:sz w:val="24"/>
-                <w:szCs w:val="24"/>
-              </w:rPr>
-            </w:pPr>
-            <w:r>
-              <w:rPr>
-                <w:rFonts w:ascii="Times New Roman" w:hAnsi="Times New Roman" w:cs="Times New Roman"/>
-                <w:sz w:val="24"/>
-                <w:szCs w:val="24"/>
-              </w:rPr>
-              <w:t>0.000268</w:t>
-            </w:r>
-          </w:p>
-        </w:tc>
-        <w:tc>
-          <w:tcPr>
-            <w:tcW w:w="1870" w:type="dxa"/>
-            <w:gridSpan w:val="2"/>
-          </w:tcPr>
-          <w:p>
-            <w:pPr>
-              <w:jc w:val="center"/>
-              <w:cnfStyle w:val="000000000000" w:firstRow="0" w:lastRow="0" w:firstColumn="0" w:lastColumn="0" w:oddVBand="0" w:evenVBand="0" w:oddHBand="0" w:evenHBand="0" w:firstRowFirstColumn="0" w:firstRowLastColumn="0" w:lastRowFirstColumn="0" w:lastRowLastColumn="0"/>
-              <w:rPr>
-                <w:rFonts w:ascii="Times New Roman" w:hAnsi="Times New Roman" w:cs="Times New Roman"/>
-                <w:sz w:val="24"/>
-                <w:szCs w:val="24"/>
-              </w:rPr>
-            </w:pPr>
-            <w:r>
-              <w:rPr>
-                <w:rFonts w:ascii="Times New Roman" w:hAnsi="Times New Roman" w:cs="Times New Roman"/>
-                <w:sz w:val="24"/>
-                <w:szCs w:val="24"/>
-              </w:rPr>
-              <w:t>0.000226</w:t>
-            </w:r>
-          </w:p>
-        </w:tc>
-        <w:tc>
-          <w:tcPr>
-            <w:tcW w:w="1870" w:type="dxa"/>
-            <w:gridSpan w:val="2"/>
-          </w:tcPr>
-          <w:p>
-            <w:pPr>
-              <w:jc w:val="center"/>
-              <w:cnfStyle w:val="000000000000" w:firstRow="0" w:lastRow="0" w:firstColumn="0" w:lastColumn="0" w:oddVBand="0" w:evenVBand="0" w:oddHBand="0" w:evenHBand="0" w:firstRowFirstColumn="0" w:firstRowLastColumn="0" w:lastRowFirstColumn="0" w:lastRowLastColumn="0"/>
-              <w:rPr>
-                <w:rFonts w:ascii="Times New Roman" w:hAnsi="Times New Roman" w:cs="Times New Roman"/>
-                <w:sz w:val="24"/>
-                <w:szCs w:val="24"/>
-              </w:rPr>
-            </w:pPr>
-            <w:r>
-              <w:rPr>
-                <w:rFonts w:ascii="Times New Roman" w:hAnsi="Times New Roman" w:cs="Times New Roman"/>
-                <w:sz w:val="24"/>
-                <w:szCs w:val="24"/>
-              </w:rPr>
-              <w:t>0.0000369</w:t>
-            </w:r>
-          </w:p>
-        </w:tc>
-      </w:tr>
-      <w:tr>
-        <w:trPr>
-          <w:gridAfter w:val="1"/>
-          <w:cnfStyle w:val="000000100000" w:firstRow="0" w:lastRow="0" w:firstColumn="0" w:lastColumn="0" w:oddVBand="0" w:evenVBand="0" w:oddHBand="1" w:evenHBand="0" w:firstRowFirstColumn="0" w:firstRowLastColumn="0" w:lastRowFirstColumn="0" w:lastRowLastColumn="0"/>
-          <w:wAfter w:w="275" w:type="dxa"/>
-        </w:trPr>
-        <w:tc>
-          <w:tcPr>
-            <w:cnfStyle w:val="001000000000" w:firstRow="0" w:lastRow="0" w:firstColumn="1" w:lastColumn="0" w:oddVBand="0" w:evenVBand="0" w:oddHBand="0" w:evenHBand="0" w:firstRowFirstColumn="0" w:firstRowLastColumn="0" w:lastRowFirstColumn="0" w:lastRowLastColumn="0"/>
-            <w:tcW w:w="2250" w:type="dxa"/>
-          </w:tcPr>
-          <w:p>
-            <w:pPr>
-              <w:rPr>
-                <w:rFonts w:ascii="Times New Roman" w:hAnsi="Times New Roman" w:cs="Times New Roman"/>
-                <w:b w:val="0"/>
-                <w:sz w:val="24"/>
-                <w:szCs w:val="24"/>
-              </w:rPr>
-            </w:pPr>
-            <w:r>
-              <w:rPr>
-                <w:rFonts w:ascii="Times New Roman" w:hAnsi="Times New Roman" w:cs="Times New Roman"/>
+            <w:tcW w:w="1969" w:type="dxa"/>
+            <w:tcBorders>
+              <w:right w:val="none" w:sz="0" w:space="0" w:color="auto"/>
+            </w:tcBorders>
+          </w:tcPr>
+          <w:p>
+            <w:pPr>
+              <w:rPr>
+                <w:rFonts w:cs="Times New Roman"/>
+                <w:b w:val="0"/>
+                <w:sz w:val="24"/>
+                <w:szCs w:val="24"/>
+              </w:rPr>
+            </w:pPr>
+            <w:r>
+              <w:rPr>
+                <w:rFonts w:cs="Times New Roman"/>
                 <w:b w:val="0"/>
                 <w:sz w:val="24"/>
                 <w:szCs w:val="24"/>
@@ -1252,21 +1276,21 @@
         </w:tc>
         <w:tc>
           <w:tcPr>
-            <w:tcW w:w="1490" w:type="dxa"/>
-          </w:tcPr>
-          <w:p>
-            <w:pPr>
-              <w:jc w:val="center"/>
-              <w:cnfStyle w:val="000000100000" w:firstRow="0" w:lastRow="0" w:firstColumn="0" w:lastColumn="0" w:oddVBand="0" w:evenVBand="0" w:oddHBand="1" w:evenHBand="0" w:firstRowFirstColumn="0" w:firstRowLastColumn="0" w:lastRowFirstColumn="0" w:lastRowLastColumn="0"/>
-              <w:rPr>
-                <w:rFonts w:ascii="Times New Roman" w:hAnsi="Times New Roman" w:cs="Times New Roman"/>
-                <w:sz w:val="24"/>
-                <w:szCs w:val="24"/>
-              </w:rPr>
-            </w:pPr>
-            <w:r>
-              <w:rPr>
-                <w:rFonts w:ascii="Times New Roman" w:hAnsi="Times New Roman" w:cs="Times New Roman"/>
+            <w:tcW w:w="1758" w:type="dxa"/>
+          </w:tcPr>
+          <w:p>
+            <w:pPr>
+              <w:jc w:val="center"/>
+              <w:cnfStyle w:val="000000100000" w:firstRow="0" w:lastRow="0" w:firstColumn="0" w:lastColumn="0" w:oddVBand="0" w:evenVBand="0" w:oddHBand="1" w:evenHBand="0" w:firstRowFirstColumn="0" w:firstRowLastColumn="0" w:lastRowFirstColumn="0" w:lastRowLastColumn="0"/>
+              <w:rPr>
+                <w:rFonts w:cs="Times New Roman"/>
+                <w:sz w:val="24"/>
+                <w:szCs w:val="24"/>
+              </w:rPr>
+            </w:pPr>
+            <w:r>
+              <w:rPr>
+                <w:rFonts w:cs="Times New Roman"/>
                 <w:sz w:val="24"/>
                 <w:szCs w:val="24"/>
               </w:rPr>
@@ -1276,22 +1300,21 @@
         </w:tc>
         <w:tc>
           <w:tcPr>
-            <w:tcW w:w="1870" w:type="dxa"/>
-            <w:gridSpan w:val="2"/>
-          </w:tcPr>
-          <w:p>
-            <w:pPr>
-              <w:jc w:val="center"/>
-              <w:cnfStyle w:val="000000100000" w:firstRow="0" w:lastRow="0" w:firstColumn="0" w:lastColumn="0" w:oddVBand="0" w:evenVBand="0" w:oddHBand="1" w:evenHBand="0" w:firstRowFirstColumn="0" w:firstRowLastColumn="0" w:lastRowFirstColumn="0" w:lastRowLastColumn="0"/>
-              <w:rPr>
-                <w:rFonts w:ascii="Times New Roman" w:hAnsi="Times New Roman" w:cs="Times New Roman"/>
-                <w:sz w:val="24"/>
-                <w:szCs w:val="24"/>
-              </w:rPr>
-            </w:pPr>
-            <w:r>
-              <w:rPr>
-                <w:rFonts w:ascii="Times New Roman" w:hAnsi="Times New Roman" w:cs="Times New Roman"/>
+            <w:tcW w:w="1896" w:type="dxa"/>
+          </w:tcPr>
+          <w:p>
+            <w:pPr>
+              <w:jc w:val="center"/>
+              <w:cnfStyle w:val="000000100000" w:firstRow="0" w:lastRow="0" w:firstColumn="0" w:lastColumn="0" w:oddVBand="0" w:evenVBand="0" w:oddHBand="1" w:evenHBand="0" w:firstRowFirstColumn="0" w:firstRowLastColumn="0" w:lastRowFirstColumn="0" w:lastRowLastColumn="0"/>
+              <w:rPr>
+                <w:rFonts w:cs="Times New Roman"/>
+                <w:sz w:val="24"/>
+                <w:szCs w:val="24"/>
+              </w:rPr>
+            </w:pPr>
+            <w:r>
+              <w:rPr>
+                <w:rFonts w:cs="Times New Roman"/>
                 <w:sz w:val="24"/>
                 <w:szCs w:val="24"/>
               </w:rPr>
@@ -1301,22 +1324,21 @@
         </w:tc>
         <w:tc>
           <w:tcPr>
-            <w:tcW w:w="1870" w:type="dxa"/>
-            <w:gridSpan w:val="2"/>
-          </w:tcPr>
-          <w:p>
-            <w:pPr>
-              <w:jc w:val="center"/>
-              <w:cnfStyle w:val="000000100000" w:firstRow="0" w:lastRow="0" w:firstColumn="0" w:lastColumn="0" w:oddVBand="0" w:evenVBand="0" w:oddHBand="1" w:evenHBand="0" w:firstRowFirstColumn="0" w:firstRowLastColumn="0" w:lastRowFirstColumn="0" w:lastRowLastColumn="0"/>
-              <w:rPr>
-                <w:rFonts w:ascii="Times New Roman" w:hAnsi="Times New Roman" w:cs="Times New Roman"/>
-                <w:sz w:val="24"/>
-                <w:szCs w:val="24"/>
-              </w:rPr>
-            </w:pPr>
-            <w:r>
-              <w:rPr>
-                <w:rFonts w:ascii="Times New Roman" w:hAnsi="Times New Roman" w:cs="Times New Roman"/>
+            <w:tcW w:w="1863" w:type="dxa"/>
+          </w:tcPr>
+          <w:p>
+            <w:pPr>
+              <w:jc w:val="center"/>
+              <w:cnfStyle w:val="000000100000" w:firstRow="0" w:lastRow="0" w:firstColumn="0" w:lastColumn="0" w:oddVBand="0" w:evenVBand="0" w:oddHBand="1" w:evenHBand="0" w:firstRowFirstColumn="0" w:firstRowLastColumn="0" w:lastRowFirstColumn="0" w:lastRowLastColumn="0"/>
+              <w:rPr>
+                <w:rFonts w:cs="Times New Roman"/>
+                <w:sz w:val="24"/>
+                <w:szCs w:val="24"/>
+              </w:rPr>
+            </w:pPr>
+            <w:r>
+              <w:rPr>
+                <w:rFonts w:cs="Times New Roman"/>
                 <w:sz w:val="24"/>
                 <w:szCs w:val="24"/>
               </w:rPr>
@@ -1326,22 +1348,21 @@
         </w:tc>
         <w:tc>
           <w:tcPr>
-            <w:tcW w:w="1870" w:type="dxa"/>
-            <w:gridSpan w:val="2"/>
-          </w:tcPr>
-          <w:p>
-            <w:pPr>
-              <w:jc w:val="center"/>
-              <w:cnfStyle w:val="000000100000" w:firstRow="0" w:lastRow="0" w:firstColumn="0" w:lastColumn="0" w:oddVBand="0" w:evenVBand="0" w:oddHBand="1" w:evenHBand="0" w:firstRowFirstColumn="0" w:firstRowLastColumn="0" w:lastRowFirstColumn="0" w:lastRowLastColumn="0"/>
-              <w:rPr>
-                <w:rFonts w:ascii="Times New Roman" w:hAnsi="Times New Roman" w:cs="Times New Roman"/>
-                <w:sz w:val="24"/>
-                <w:szCs w:val="24"/>
-              </w:rPr>
-            </w:pPr>
-            <w:r>
-              <w:rPr>
-                <w:rFonts w:ascii="Times New Roman" w:hAnsi="Times New Roman" w:cs="Times New Roman"/>
+            <w:tcW w:w="1864" w:type="dxa"/>
+          </w:tcPr>
+          <w:p>
+            <w:pPr>
+              <w:jc w:val="center"/>
+              <w:cnfStyle w:val="000000100000" w:firstRow="0" w:lastRow="0" w:firstColumn="0" w:lastColumn="0" w:oddVBand="0" w:evenVBand="0" w:oddHBand="1" w:evenHBand="0" w:firstRowFirstColumn="0" w:firstRowLastColumn="0" w:lastRowFirstColumn="0" w:lastRowLastColumn="0"/>
+              <w:rPr>
+                <w:rFonts w:cs="Times New Roman"/>
+                <w:sz w:val="24"/>
+                <w:szCs w:val="24"/>
+              </w:rPr>
+            </w:pPr>
+            <w:r>
+              <w:rPr>
+                <w:rFonts w:cs="Times New Roman"/>
                 <w:sz w:val="24"/>
                 <w:szCs w:val="24"/>
               </w:rPr>
@@ -1354,7 +1375,7 @@
     <w:p>
       <w:pPr>
         <w:rPr>
-          <w:rFonts w:ascii="Times New Roman" w:hAnsi="Times New Roman" w:cs="Times New Roman"/>
+          <w:rFonts w:cs="Times New Roman"/>
           <w:sz w:val="24"/>
           <w:szCs w:val="24"/>
         </w:rPr>
@@ -1363,13 +1384,11 @@
     <w:p>
       <w:pPr>
         <w:rPr>
-          <w:rFonts w:ascii="Times New Roman" w:hAnsi="Times New Roman" w:cs="Times New Roman"/>
+          <w:rFonts w:cs="Times New Roman"/>
           <w:sz w:val="24"/>
           <w:szCs w:val="24"/>
         </w:rPr>
       </w:pPr>
-      <w:bookmarkStart w:id="0" w:name="_GoBack"/>
-      <w:bookmarkEnd w:id="0"/>
     </w:p>
     <w:sectPr>
       <w:pgSz w:w="12240" w:h="15840"/>

</xml_diff>

<commit_message>
I got to 100 now
</commit_message>
<xml_diff>
--- a/Documents/MICS/tables.docx
+++ b/Documents/MICS/tables.docx
@@ -36,6 +36,7 @@
               <w:bottom w:val="none" w:sz="0" w:space="0" w:color="auto"/>
               <w:right w:val="none" w:sz="0" w:space="0" w:color="auto"/>
             </w:tcBorders>
+            <w:shd w:val="clear" w:color="auto" w:fill="D9D9D9" w:themeFill="background1" w:themeFillShade="D9"/>
           </w:tcPr>
           <w:p>
             <w:pPr>
@@ -68,22 +69,20 @@
             <w:cnfStyle w:val="001000000000" w:firstRow="0" w:lastRow="0" w:firstColumn="1" w:lastColumn="0" w:oddVBand="0" w:evenVBand="0" w:oddHBand="0" w:evenHBand="0" w:firstRowFirstColumn="0" w:firstRowLastColumn="0" w:lastRowFirstColumn="0" w:lastRowLastColumn="0"/>
             <w:tcW w:w="1975" w:type="dxa"/>
             <w:tcBorders>
-              <w:right w:val="none" w:sz="0" w:space="0" w:color="auto"/>
+              <w:right w:val="double" w:sz="4" w:space="0" w:color="auto"/>
             </w:tcBorders>
           </w:tcPr>
           <w:p>
             <w:pPr>
               <w:rPr>
                 <w:rFonts w:cs="Times New Roman"/>
-                <w:b w:val="0"/>
-                <w:sz w:val="24"/>
-                <w:szCs w:val="24"/>
-              </w:rPr>
-            </w:pPr>
-            <w:r>
-              <w:rPr>
-                <w:rFonts w:cs="Times New Roman"/>
-                <w:b w:val="0"/>
+                <w:sz w:val="24"/>
+                <w:szCs w:val="24"/>
+              </w:rPr>
+            </w:pPr>
+            <w:r>
+              <w:rPr>
+                <w:rFonts w:cs="Times New Roman"/>
                 <w:sz w:val="24"/>
                 <w:szCs w:val="24"/>
               </w:rPr>
@@ -94,6 +93,9 @@
         <w:tc>
           <w:tcPr>
             <w:tcW w:w="1765" w:type="dxa"/>
+            <w:tcBorders>
+              <w:left w:val="double" w:sz="4" w:space="0" w:color="auto"/>
+            </w:tcBorders>
           </w:tcPr>
           <w:p>
             <w:pPr>
@@ -202,7 +204,7 @@
             <w:cnfStyle w:val="001000000000" w:firstRow="0" w:lastRow="0" w:firstColumn="1" w:lastColumn="0" w:oddVBand="0" w:evenVBand="0" w:oddHBand="0" w:evenHBand="0" w:firstRowFirstColumn="0" w:firstRowLastColumn="0" w:lastRowFirstColumn="0" w:lastRowLastColumn="0"/>
             <w:tcW w:w="1975" w:type="dxa"/>
             <w:tcBorders>
-              <w:right w:val="none" w:sz="0" w:space="0" w:color="auto"/>
+              <w:right w:val="double" w:sz="4" w:space="0" w:color="auto"/>
             </w:tcBorders>
           </w:tcPr>
           <w:p>
@@ -228,6 +230,9 @@
         <w:tc>
           <w:tcPr>
             <w:tcW w:w="1765" w:type="dxa"/>
+            <w:tcBorders>
+              <w:left w:val="double" w:sz="4" w:space="0" w:color="auto"/>
+            </w:tcBorders>
           </w:tcPr>
           <w:p>
             <w:pPr>
@@ -331,7 +336,7 @@
             <w:cnfStyle w:val="001000000000" w:firstRow="0" w:lastRow="0" w:firstColumn="1" w:lastColumn="0" w:oddVBand="0" w:evenVBand="0" w:oddHBand="0" w:evenHBand="0" w:firstRowFirstColumn="0" w:firstRowLastColumn="0" w:lastRowFirstColumn="0" w:lastRowLastColumn="0"/>
             <w:tcW w:w="1975" w:type="dxa"/>
             <w:tcBorders>
-              <w:right w:val="none" w:sz="0" w:space="0" w:color="auto"/>
+              <w:right w:val="double" w:sz="4" w:space="0" w:color="auto"/>
             </w:tcBorders>
           </w:tcPr>
           <w:p>
@@ -357,6 +362,9 @@
         <w:tc>
           <w:tcPr>
             <w:tcW w:w="1765" w:type="dxa"/>
+            <w:tcBorders>
+              <w:left w:val="double" w:sz="4" w:space="0" w:color="auto"/>
+            </w:tcBorders>
           </w:tcPr>
           <w:p>
             <w:pPr>
@@ -422,7 +430,23 @@
                 <w:sz w:val="24"/>
                 <w:szCs w:val="24"/>
               </w:rPr>
-              <w:t>29.204</w:t>
+              <w:t>29</w:t>
+            </w:r>
+            <w:r>
+              <w:rPr>
+                <w:rFonts w:cs="Times New Roman"/>
+                <w:sz w:val="24"/>
+                <w:szCs w:val="24"/>
+              </w:rPr>
+              <w:t>7</w:t>
+            </w:r>
+            <w:r>
+              <w:rPr>
+                <w:rFonts w:cs="Times New Roman"/>
+                <w:sz w:val="24"/>
+                <w:szCs w:val="24"/>
+              </w:rPr>
+              <w:t>.204</w:t>
             </w:r>
           </w:p>
         </w:tc>
@@ -456,7 +480,7 @@
       <w:pPr>
         <w:rPr>
           <w:rFonts w:cs="Times New Roman"/>
-          <w:sz w:val="24"/>
+          <w:sz w:val="2"/>
           <w:szCs w:val="24"/>
         </w:rPr>
       </w:pPr>
@@ -495,6 +519,7 @@
               <w:bottom w:val="none" w:sz="0" w:space="0" w:color="auto"/>
               <w:right w:val="none" w:sz="0" w:space="0" w:color="auto"/>
             </w:tcBorders>
+            <w:shd w:val="clear" w:color="auto" w:fill="D9D9D9" w:themeFill="background1" w:themeFillShade="D9"/>
           </w:tcPr>
           <w:p>
             <w:pPr>
@@ -527,22 +552,20 @@
             <w:cnfStyle w:val="001000000000" w:firstRow="0" w:lastRow="0" w:firstColumn="1" w:lastColumn="0" w:oddVBand="0" w:evenVBand="0" w:oddHBand="0" w:evenHBand="0" w:firstRowFirstColumn="0" w:firstRowLastColumn="0" w:lastRowFirstColumn="0" w:lastRowLastColumn="0"/>
             <w:tcW w:w="1975" w:type="dxa"/>
             <w:tcBorders>
-              <w:right w:val="none" w:sz="0" w:space="0" w:color="auto"/>
+              <w:right w:val="double" w:sz="4" w:space="0" w:color="auto"/>
             </w:tcBorders>
           </w:tcPr>
           <w:p>
             <w:pPr>
               <w:rPr>
                 <w:rFonts w:cs="Times New Roman"/>
-                <w:b w:val="0"/>
-                <w:sz w:val="24"/>
-                <w:szCs w:val="24"/>
-              </w:rPr>
-            </w:pPr>
-            <w:r>
-              <w:rPr>
-                <w:rFonts w:cs="Times New Roman"/>
-                <w:b w:val="0"/>
+                <w:sz w:val="24"/>
+                <w:szCs w:val="24"/>
+              </w:rPr>
+            </w:pPr>
+            <w:r>
+              <w:rPr>
+                <w:rFonts w:cs="Times New Roman"/>
                 <w:sz w:val="24"/>
                 <w:szCs w:val="24"/>
               </w:rPr>
@@ -553,6 +576,9 @@
         <w:tc>
           <w:tcPr>
             <w:tcW w:w="1765" w:type="dxa"/>
+            <w:tcBorders>
+              <w:left w:val="double" w:sz="4" w:space="0" w:color="auto"/>
+            </w:tcBorders>
           </w:tcPr>
           <w:p>
             <w:pPr>
@@ -661,7 +687,7 @@
             <w:cnfStyle w:val="001000000000" w:firstRow="0" w:lastRow="0" w:firstColumn="1" w:lastColumn="0" w:oddVBand="0" w:evenVBand="0" w:oddHBand="0" w:evenHBand="0" w:firstRowFirstColumn="0" w:firstRowLastColumn="0" w:lastRowFirstColumn="0" w:lastRowLastColumn="0"/>
             <w:tcW w:w="1975" w:type="dxa"/>
             <w:tcBorders>
-              <w:right w:val="none" w:sz="0" w:space="0" w:color="auto"/>
+              <w:right w:val="double" w:sz="4" w:space="0" w:color="auto"/>
             </w:tcBorders>
           </w:tcPr>
           <w:p>
@@ -687,6 +713,9 @@
         <w:tc>
           <w:tcPr>
             <w:tcW w:w="1765" w:type="dxa"/>
+            <w:tcBorders>
+              <w:left w:val="double" w:sz="4" w:space="0" w:color="auto"/>
+            </w:tcBorders>
           </w:tcPr>
           <w:p>
             <w:pPr>
@@ -790,7 +819,7 @@
             <w:cnfStyle w:val="001000000000" w:firstRow="0" w:lastRow="0" w:firstColumn="1" w:lastColumn="0" w:oddVBand="0" w:evenVBand="0" w:oddHBand="0" w:evenHBand="0" w:firstRowFirstColumn="0" w:firstRowLastColumn="0" w:lastRowFirstColumn="0" w:lastRowLastColumn="0"/>
             <w:tcW w:w="1975" w:type="dxa"/>
             <w:tcBorders>
-              <w:right w:val="none" w:sz="0" w:space="0" w:color="auto"/>
+              <w:right w:val="double" w:sz="4" w:space="0" w:color="auto"/>
             </w:tcBorders>
           </w:tcPr>
           <w:p>
@@ -816,6 +845,9 @@
         <w:tc>
           <w:tcPr>
             <w:tcW w:w="1765" w:type="dxa"/>
+            <w:tcBorders>
+              <w:left w:val="double" w:sz="4" w:space="0" w:color="auto"/>
+            </w:tcBorders>
           </w:tcPr>
           <w:p>
             <w:pPr>
@@ -915,8 +947,8 @@
       <w:pPr>
         <w:rPr>
           <w:rFonts w:cs="Times New Roman"/>
-          <w:sz w:val="24"/>
-          <w:szCs w:val="24"/>
+          <w:sz w:val="2"/>
+          <w:szCs w:val="2"/>
         </w:rPr>
       </w:pPr>
     </w:p>
@@ -954,6 +986,7 @@
               <w:bottom w:val="none" w:sz="0" w:space="0" w:color="auto"/>
               <w:right w:val="none" w:sz="0" w:space="0" w:color="auto"/>
             </w:tcBorders>
+            <w:shd w:val="clear" w:color="auto" w:fill="D9D9D9" w:themeFill="background1" w:themeFillShade="D9"/>
           </w:tcPr>
           <w:p>
             <w:pPr>
@@ -986,22 +1019,20 @@
             <w:cnfStyle w:val="001000000000" w:firstRow="0" w:lastRow="0" w:firstColumn="1" w:lastColumn="0" w:oddVBand="0" w:evenVBand="0" w:oddHBand="0" w:evenHBand="0" w:firstRowFirstColumn="0" w:firstRowLastColumn="0" w:lastRowFirstColumn="0" w:lastRowLastColumn="0"/>
             <w:tcW w:w="1969" w:type="dxa"/>
             <w:tcBorders>
-              <w:right w:val="none" w:sz="0" w:space="0" w:color="auto"/>
+              <w:right w:val="double" w:sz="4" w:space="0" w:color="auto"/>
             </w:tcBorders>
           </w:tcPr>
           <w:p>
             <w:pPr>
               <w:rPr>
                 <w:rFonts w:cs="Times New Roman"/>
-                <w:b w:val="0"/>
-                <w:sz w:val="24"/>
-                <w:szCs w:val="24"/>
-              </w:rPr>
-            </w:pPr>
-            <w:r>
-              <w:rPr>
-                <w:rFonts w:cs="Times New Roman"/>
-                <w:b w:val="0"/>
+                <w:sz w:val="24"/>
+                <w:szCs w:val="24"/>
+              </w:rPr>
+            </w:pPr>
+            <w:r>
+              <w:rPr>
+                <w:rFonts w:cs="Times New Roman"/>
                 <w:sz w:val="24"/>
                 <w:szCs w:val="24"/>
               </w:rPr>
@@ -1012,6 +1043,9 @@
         <w:tc>
           <w:tcPr>
             <w:tcW w:w="1758" w:type="dxa"/>
+            <w:tcBorders>
+              <w:left w:val="double" w:sz="4" w:space="0" w:color="auto"/>
+            </w:tcBorders>
           </w:tcPr>
           <w:p>
             <w:pPr>
@@ -1102,8 +1136,6 @@
                 <w:szCs w:val="24"/>
               </w:rPr>
             </w:pPr>
-            <w:bookmarkStart w:id="0" w:name="_GoBack"/>
-            <w:bookmarkEnd w:id="0"/>
             <w:r>
               <w:rPr>
                 <w:rFonts w:cs="Times New Roman"/>
@@ -1122,7 +1154,7 @@
             <w:cnfStyle w:val="001000000000" w:firstRow="0" w:lastRow="0" w:firstColumn="1" w:lastColumn="0" w:oddVBand="0" w:evenVBand="0" w:oddHBand="0" w:evenHBand="0" w:firstRowFirstColumn="0" w:firstRowLastColumn="0" w:lastRowFirstColumn="0" w:lastRowLastColumn="0"/>
             <w:tcW w:w="1969" w:type="dxa"/>
             <w:tcBorders>
-              <w:right w:val="none" w:sz="0" w:space="0" w:color="auto"/>
+              <w:right w:val="double" w:sz="4" w:space="0" w:color="auto"/>
             </w:tcBorders>
           </w:tcPr>
           <w:p>
@@ -1148,6 +1180,9 @@
         <w:tc>
           <w:tcPr>
             <w:tcW w:w="1758" w:type="dxa"/>
+            <w:tcBorders>
+              <w:left w:val="double" w:sz="4" w:space="0" w:color="auto"/>
+            </w:tcBorders>
           </w:tcPr>
           <w:p>
             <w:pPr>
@@ -1251,7 +1286,7 @@
             <w:cnfStyle w:val="001000000000" w:firstRow="0" w:lastRow="0" w:firstColumn="1" w:lastColumn="0" w:oddVBand="0" w:evenVBand="0" w:oddHBand="0" w:evenHBand="0" w:firstRowFirstColumn="0" w:firstRowLastColumn="0" w:lastRowFirstColumn="0" w:lastRowLastColumn="0"/>
             <w:tcW w:w="1969" w:type="dxa"/>
             <w:tcBorders>
-              <w:right w:val="none" w:sz="0" w:space="0" w:color="auto"/>
+              <w:right w:val="double" w:sz="4" w:space="0" w:color="auto"/>
             </w:tcBorders>
           </w:tcPr>
           <w:p>
@@ -1277,6 +1312,9 @@
         <w:tc>
           <w:tcPr>
             <w:tcW w:w="1758" w:type="dxa"/>
+            <w:tcBorders>
+              <w:left w:val="double" w:sz="4" w:space="0" w:color="auto"/>
+            </w:tcBorders>
           </w:tcPr>
           <w:p>
             <w:pPr>
@@ -1389,6 +1427,8 @@
           <w:szCs w:val="24"/>
         </w:rPr>
       </w:pPr>
+      <w:bookmarkStart w:id="0" w:name="_GoBack"/>
+      <w:bookmarkEnd w:id="0"/>
     </w:p>
     <w:sectPr>
       <w:pgSz w:w="12240" w:h="15840"/>

</xml_diff>